<commit_message>
updated documentation updated traces for aut-h updated code for aut-h fixed issue with sts and responses that could not be verified by .NET
</commit_message>
<xml_diff>
--- a/doc/CXF and WS-SecurityPolicy.docx
+++ b/doc/CXF and WS-SecurityPolicy.docx
@@ -325,7 +325,6 @@
           <w:caps w:val="0"/>
           <w:lang w:val="en-GB"/>
         </w:rPr>
-        <w:lastRenderedPageBreak/>
         <w:fldChar w:fldCharType="begin"/>
       </w:r>
       <w:r>
@@ -4810,33 +4809,75 @@
         <w:rPr>
           <w:lang w:val="en-GB"/>
         </w:rPr>
-        <w:t>technical appendix to the Java reference source code, that showcase how to use the Apache CXF framework to implement various identity based webservices, following either the Liberty Basic SOAP Binding profile, the OIO IDWS Profile or the XUA variant of the OIO IDWS Profile.</w:t>
-      </w:r>
-    </w:p>
-    <w:p>
-      <w:pPr>
-        <w:rPr>
-          <w:lang w:val="en-GB"/>
-        </w:rPr>
-      </w:pPr>
-      <w:r>
-        <w:rPr>
-          <w:lang w:val="en-GB"/>
-        </w:rPr>
-        <w:t>This document is derived from the original documentation for the NemLog-in2 reference implementation, but as there now exists several implemented profiles, the CXF and WS-SecurityPolicy specific parts of the implementation has been moved into this separate appendix, and the profile-specific documentation is left in the main document.</w:t>
-      </w:r>
-    </w:p>
-    <w:p>
-      <w:pPr>
-        <w:rPr>
-          <w:lang w:val="en-GB"/>
-        </w:rPr>
-      </w:pPr>
-      <w:r>
-        <w:rPr>
-          <w:lang w:val="en-GB"/>
-        </w:rPr>
-        <w:t>In this document it is assumed that the reader already possesses some background knowledge about federated security, and knows what Web Service Consumers (WSC), Web Service Providers (WSP, Service Providers (SP), Identity Providers (IdP) and Security Token Services (STS) are, and how they correspond to each other.</w:t>
+        <w:t>technical appendix to the Java reference source code, that showcase</w:t>
+      </w:r>
+      <w:r>
+        <w:rPr>
+          <w:lang w:val="en-GB"/>
+        </w:rPr>
+        <w:t>s</w:t>
+      </w:r>
+      <w:r>
+        <w:rPr>
+          <w:lang w:val="en-GB"/>
+        </w:rPr>
+        <w:t xml:space="preserve"> how to use the Apache CXF framework to implement various identity based webservices, following either the Liberty Basic SOAP Binding profile, the OIO IDWS Profile or the XUA variant of the OIO IDWS Profile.</w:t>
+      </w:r>
+    </w:p>
+    <w:p>
+      <w:pPr>
+        <w:rPr>
+          <w:lang w:val="en-GB"/>
+        </w:rPr>
+      </w:pPr>
+      <w:r>
+        <w:rPr>
+          <w:lang w:val="en-GB"/>
+        </w:rPr>
+        <w:t>This document is derived from the original documentation for the NemLog-in2 reference implementation, but as there now exist several implemented profiles, the CXF and WS-SecurityPolicy specific parts of the implementation has been moved into this separate appendix, and the profile-specific documentation is left in the main document</w:t>
+      </w:r>
+      <w:r>
+        <w:rPr>
+          <w:lang w:val="en-GB"/>
+        </w:rPr>
+        <w:t>s</w:t>
+      </w:r>
+      <w:r>
+        <w:rPr>
+          <w:lang w:val="en-GB"/>
+        </w:rPr>
+        <w:t>.</w:t>
+      </w:r>
+    </w:p>
+    <w:p>
+      <w:pPr>
+        <w:rPr>
+          <w:lang w:val="en-GB"/>
+        </w:rPr>
+      </w:pPr>
+      <w:r>
+        <w:rPr>
+          <w:lang w:val="en-GB"/>
+        </w:rPr>
+        <w:t>In this document it is assumed that the reader already possesses some background knowledge about federated security, and knows what Web Service Consumers (WSC), Web Service Providers (WSP</w:t>
+      </w:r>
+      <w:r>
+        <w:rPr>
+          <w:lang w:val="en-GB"/>
+        </w:rPr>
+        <w:t>)</w:t>
+      </w:r>
+      <w:r>
+        <w:rPr>
+          <w:lang w:val="en-GB"/>
+        </w:rPr>
+        <w:t>, Service Providers (SP), Identity Providers (IdP) and Security Token Services (STS) are, and how they correspond to each other.</w:t>
+      </w:r>
+      <w:r>
+        <w:rPr>
+          <w:lang w:val="en-GB"/>
+        </w:rPr>
+        <w:t xml:space="preserve"> Furthermore, it is assumed that the reader is familiar with the concepts of holder-of-key and bearer-tokens.</w:t>
       </w:r>
     </w:p>
     <w:p>
@@ -4877,15 +4918,48 @@
         <w:rPr>
           <w:lang w:val="en-GB"/>
         </w:rPr>
-        <w:t>service framework is recommended. The reader is also expected to have exper</w:t>
-      </w:r>
-      <w:bookmarkStart w:id="9" w:name="_GoBack"/>
+        <w:t>service framework is recommended. The reader is also expected to have experience with Java development in general.</w:t>
+      </w:r>
+    </w:p>
+    <w:p>
+      <w:pPr>
+        <w:pStyle w:val="Heading2"/>
+        <w:rPr>
+          <w:lang w:val="en-GB"/>
+        </w:rPr>
+      </w:pPr>
+      <w:bookmarkStart w:id="9" w:name="_Toc519590795"/>
+      <w:r>
+        <w:rPr>
+          <w:lang w:val="en-GB"/>
+        </w:rPr>
+        <w:t>Prerequisites</w:t>
+      </w:r>
       <w:bookmarkEnd w:id="9"/>
-      <w:r>
-        <w:rPr>
-          <w:lang w:val="en-GB"/>
-        </w:rPr>
-        <w:t>ience with Java development in general.</w:t>
+    </w:p>
+    <w:p>
+      <w:pPr>
+        <w:rPr>
+          <w:lang w:val="en-GB"/>
+        </w:rPr>
+      </w:pPr>
+      <w:r>
+        <w:rPr>
+          <w:lang w:val="en-GB"/>
+        </w:rPr>
+        <w:t xml:space="preserve">The source code uses Apache Maven 3 [MAVEN] as a build tool, and the source code requires at least Java 7 with Strong Crypto [CRYPTO] to compile and run. The reader is expected to have these tools available before using the reference source code. </w:t>
+      </w:r>
+      <w:r>
+        <w:rPr>
+          <w:lang w:val="en-GB"/>
+        </w:rPr>
+        <w:t>Maven handles all other dependencies</w:t>
+      </w:r>
+      <w:r>
+        <w:rPr>
+          <w:lang w:val="en-GB"/>
+        </w:rPr>
+        <w:t>.</w:t>
       </w:r>
     </w:p>
     <w:p>
@@ -4895,12 +4969,12 @@
           <w:lang w:val="en-GB"/>
         </w:rPr>
       </w:pPr>
-      <w:bookmarkStart w:id="10" w:name="_Toc519590795"/>
-      <w:r>
-        <w:rPr>
-          <w:lang w:val="en-GB"/>
-        </w:rPr>
-        <w:t>Prerequisites</w:t>
+      <w:bookmarkStart w:id="10" w:name="_Toc519590796"/>
+      <w:r>
+        <w:rPr>
+          <w:lang w:val="en-GB"/>
+        </w:rPr>
+        <w:t>Apache CXF Version</w:t>
       </w:r>
       <w:bookmarkEnd w:id="10"/>
     </w:p>
@@ -4910,23 +4984,36 @@
           <w:lang w:val="en-GB"/>
         </w:rPr>
       </w:pPr>
-      <w:r>
-        <w:rPr>
-          <w:lang w:val="en-GB"/>
-        </w:rPr>
-        <w:t xml:space="preserve">The source code uses Apache Maven 3 [MAVEN] as a build tool, and the source code requires at least Java 7 with Strong Crypto [CRYPTO] to compile and run. The reader is expected to have these tools available before using the reference source code. </w:t>
-      </w:r>
-      <w:r>
-        <w:rPr>
-          <w:lang w:val="en-GB"/>
-        </w:rPr>
-        <w:t>Maven handles all other dependencies</w:t>
-      </w:r>
-      <w:r>
-        <w:rPr>
-          <w:lang w:val="en-GB"/>
-        </w:rPr>
-        <w:t>.</w:t>
+      <w:bookmarkStart w:id="11" w:name="_Hlk519591557"/>
+      <w:r>
+        <w:rPr>
+          <w:lang w:val="en-GB"/>
+        </w:rPr>
+        <w:t>The reference code is based on Apache CXF 3.0.</w:t>
+      </w:r>
+      <w:r>
+        <w:rPr>
+          <w:lang w:val="en-GB"/>
+        </w:rPr>
+        <w:t>1</w:t>
+      </w:r>
+      <w:r>
+        <w:rPr>
+          <w:lang w:val="en-GB"/>
+        </w:rPr>
+        <w:t>6</w:t>
+      </w:r>
+      <w:r>
+        <w:rPr>
+          <w:lang w:val="en-GB"/>
+        </w:rPr>
+        <w:t xml:space="preserve">, </w:t>
+      </w:r>
+      <w:r>
+        <w:rPr>
+          <w:lang w:val="en-GB"/>
+        </w:rPr>
+        <w:t>but the same concepts outlined in this document can be applied to the 3.1.x and 3.2.x branches of CXF.</w:t>
       </w:r>
     </w:p>
     <w:p>
@@ -4936,69 +5023,15 @@
           <w:lang w:val="en-GB"/>
         </w:rPr>
       </w:pPr>
-      <w:bookmarkStart w:id="11" w:name="_Toc519590796"/>
-      <w:r>
-        <w:rPr>
-          <w:lang w:val="en-GB"/>
-        </w:rPr>
-        <w:t>Apache CXF Version</w:t>
-      </w:r>
+      <w:bookmarkStart w:id="12" w:name="_Toc519590797"/>
       <w:bookmarkEnd w:id="11"/>
-    </w:p>
-    <w:p>
-      <w:pPr>
-        <w:rPr>
-          <w:lang w:val="en-GB"/>
-        </w:rPr>
-      </w:pPr>
-      <w:bookmarkStart w:id="12" w:name="_Hlk519591557"/>
-      <w:r>
-        <w:rPr>
-          <w:lang w:val="en-GB"/>
-        </w:rPr>
-        <w:t>The reference code is based on Apache CXF 3.0.</w:t>
-      </w:r>
-      <w:r>
-        <w:rPr>
-          <w:lang w:val="en-GB"/>
-        </w:rPr>
-        <w:t>1</w:t>
-      </w:r>
-      <w:r>
-        <w:rPr>
-          <w:lang w:val="en-GB"/>
-        </w:rPr>
-        <w:t>6</w:t>
-      </w:r>
-      <w:r>
-        <w:rPr>
-          <w:lang w:val="en-GB"/>
-        </w:rPr>
-        <w:t xml:space="preserve">, </w:t>
-      </w:r>
-      <w:r>
-        <w:rPr>
-          <w:lang w:val="en-GB"/>
-        </w:rPr>
-        <w:t>but the same concepts outlined in this document can be applied to the 3.1.x and 3.2.x branches of CXF.</w:t>
-      </w:r>
-    </w:p>
-    <w:p>
-      <w:pPr>
-        <w:pStyle w:val="Heading2"/>
-        <w:rPr>
-          <w:lang w:val="en-GB"/>
-        </w:rPr>
-      </w:pPr>
-      <w:bookmarkStart w:id="13" w:name="_Toc519590797"/>
+      <w:r>
+        <w:rPr>
+          <w:lang w:val="en-GB"/>
+        </w:rPr>
+        <w:t>Disclaimer</w:t>
+      </w:r>
       <w:bookmarkEnd w:id="12"/>
-      <w:r>
-        <w:rPr>
-          <w:lang w:val="en-GB"/>
-        </w:rPr>
-        <w:t>Disclaimer</w:t>
-      </w:r>
-      <w:bookmarkEnd w:id="13"/>
     </w:p>
     <w:p>
       <w:pPr>
@@ -5045,7 +5078,7 @@
           <w:lang w:val="en-GB"/>
         </w:rPr>
       </w:pPr>
-      <w:bookmarkStart w:id="14" w:name="_Toc519590798"/>
+      <w:bookmarkStart w:id="13" w:name="_Toc519590798"/>
       <w:r>
         <w:rPr>
           <w:lang w:val="en-GB"/>
@@ -5071,7 +5104,7 @@
         </w:rPr>
         <w:t>ervice Provider</w:t>
       </w:r>
-      <w:bookmarkEnd w:id="14"/>
+      <w:bookmarkEnd w:id="13"/>
     </w:p>
     <w:p>
       <w:pPr>
@@ -5146,7 +5179,19 @@
         <w:rPr>
           <w:lang w:val="en-GB"/>
         </w:rPr>
-        <w:t>. This folder shows how to implement Liberty Basic SOAP Binding using CXF and WS-SecurityPolicy</w:t>
+        <w:t xml:space="preserve">. This folder shows how to implement </w:t>
+      </w:r>
+      <w:r>
+        <w:rPr>
+          <w:lang w:val="en-GB"/>
+        </w:rPr>
+        <w:t xml:space="preserve">the </w:t>
+      </w:r>
+      <w:r>
+        <w:rPr>
+          <w:lang w:val="en-GB"/>
+        </w:rPr>
+        <w:t>Liberty Basic SOAP Binding using CXF and WS-SecurityPolicy</w:t>
       </w:r>
     </w:p>
     <w:p>
@@ -5206,13 +5251,98 @@
           <w:lang w:val="en-GB"/>
         </w:rPr>
       </w:pPr>
-      <w:bookmarkStart w:id="15" w:name="_Toc519590799"/>
+      <w:bookmarkStart w:id="14" w:name="_Toc519590799"/>
       <w:r>
         <w:rPr>
           <w:lang w:val="en-GB"/>
         </w:rPr>
         <w:t>Hello World Service</w:t>
       </w:r>
+      <w:bookmarkEnd w:id="14"/>
+    </w:p>
+    <w:p>
+      <w:pPr>
+        <w:rPr>
+          <w:lang w:val="en-GB"/>
+        </w:rPr>
+      </w:pPr>
+      <w:r>
+        <w:rPr>
+          <w:lang w:val="en-GB"/>
+        </w:rPr>
+        <w:t xml:space="preserve">The reference source code is based on a very simple web service called HelloWorld, and all parts of the code </w:t>
+      </w:r>
+      <w:r>
+        <w:rPr>
+          <w:lang w:val="en-GB"/>
+        </w:rPr>
+        <w:t>are</w:t>
+      </w:r>
+      <w:r>
+        <w:rPr>
+          <w:lang w:val="en-GB"/>
+        </w:rPr>
+        <w:t xml:space="preserve"> </w:t>
+      </w:r>
+      <w:r>
+        <w:rPr>
+          <w:lang w:val="en-GB"/>
+        </w:rPr>
+        <w:t xml:space="preserve">clearly packaged and commented, so those sections relevant to dealing with security </w:t>
+      </w:r>
+      <w:r>
+        <w:rPr>
+          <w:lang w:val="en-GB"/>
+        </w:rPr>
+        <w:t>are</w:t>
+      </w:r>
+      <w:r>
+        <w:rPr>
+          <w:lang w:val="en-GB"/>
+        </w:rPr>
+        <w:t xml:space="preserve"> easily identified.</w:t>
+      </w:r>
+    </w:p>
+    <w:p>
+      <w:pPr>
+        <w:rPr>
+          <w:lang w:val="en-GB"/>
+        </w:rPr>
+      </w:pPr>
+      <w:r>
+        <w:rPr>
+          <w:lang w:val="en-GB"/>
+        </w:rPr>
+        <w:t>Please note that the documentation covers two different versions of the same service. The first service accepts holder-of-key tokens and the second accepts bearer-tokens. The documentation will outline the difference in configuration and implementation between these two variants.</w:t>
+      </w:r>
+    </w:p>
+    <w:p>
+      <w:pPr>
+        <w:rPr>
+          <w:lang w:val="en-GB"/>
+        </w:rPr>
+      </w:pPr>
+      <w:r>
+        <w:rPr>
+          <w:lang w:val="en-GB"/>
+        </w:rPr>
+        <w:t>The HelloWorld service has a single operation, that takes a text-string as input, and returns the corresponding “Hello [input]” text-string.</w:t>
+      </w:r>
+    </w:p>
+    <w:p>
+      <w:pPr>
+        <w:pStyle w:val="Heading2"/>
+        <w:rPr>
+          <w:lang w:val="en-GB"/>
+        </w:rPr>
+      </w:pPr>
+      <w:bookmarkStart w:id="15" w:name="_Toc519590800"/>
+      <w:r>
+        <w:rPr>
+          <w:lang w:val="en-GB"/>
+        </w:rPr>
+        <w:t>Reference Code</w:t>
+      </w:r>
       <w:bookmarkEnd w:id="15"/>
     </w:p>
     <w:p>
@@ -5225,33 +5355,87 @@
         <w:rPr>
           <w:lang w:val="en-GB"/>
         </w:rPr>
-        <w:t>The reference source code is based on a very simple web service called HelloWorld, and all parts of the code is clearly packaged and commented, so those sections relevant to dealing with security is easily identified.</w:t>
-      </w:r>
-    </w:p>
-    <w:p>
-      <w:pPr>
-        <w:rPr>
-          <w:lang w:val="en-GB"/>
-        </w:rPr>
-      </w:pPr>
-      <w:r>
-        <w:rPr>
-          <w:lang w:val="en-GB"/>
-        </w:rPr>
-        <w:t>Please note that the documentation covers two different versions of the same service. The first service accepts holder-of-key tokens and the second accepts bearer-tokens. The documentation will outline the difference in configuration and implementation between these two variants.</w:t>
-      </w:r>
-    </w:p>
-    <w:p>
-      <w:pPr>
-        <w:rPr>
-          <w:lang w:val="en-GB"/>
-        </w:rPr>
-      </w:pPr>
-      <w:r>
-        <w:rPr>
-          <w:lang w:val="en-GB"/>
-        </w:rPr>
-        <w:t>The HelloWorld service has a single operation, that takes a text-string as input, and returns the corresponding “Hello [input]” text-string.</w:t>
+        <w:t xml:space="preserve">The code for the Hello World service is found in the </w:t>
+      </w:r>
+      <w:r>
+        <w:rPr>
+          <w:lang w:val="en-GB"/>
+        </w:rPr>
+        <w:t xml:space="preserve">two </w:t>
+      </w:r>
+      <w:r>
+        <w:rPr>
+          <w:lang w:val="en-GB"/>
+        </w:rPr>
+        <w:t>folder</w:t>
+      </w:r>
+      <w:r>
+        <w:rPr>
+          <w:lang w:val="en-GB"/>
+        </w:rPr>
+        <w:t>s</w:t>
+      </w:r>
+      <w:r>
+        <w:rPr>
+          <w:lang w:val="en-GB"/>
+        </w:rPr>
+        <w:t xml:space="preserve"> “service</w:t>
+      </w:r>
+      <w:r>
+        <w:rPr>
+          <w:lang w:val="en-GB"/>
+        </w:rPr>
+        <w:t>-hok</w:t>
+      </w:r>
+      <w:r>
+        <w:rPr>
+          <w:lang w:val="en-GB"/>
+        </w:rPr>
+        <w:t>”</w:t>
+      </w:r>
+      <w:r>
+        <w:rPr>
+          <w:lang w:val="en-GB"/>
+        </w:rPr>
+        <w:t xml:space="preserve"> and “service-bearer” found</w:t>
+      </w:r>
+      <w:r>
+        <w:rPr>
+          <w:lang w:val="en-GB"/>
+        </w:rPr>
+        <w:t xml:space="preserve"> in each of the profile folders in the </w:t>
+      </w:r>
+      <w:r>
+        <w:rPr>
+          <w:lang w:val="en-GB"/>
+        </w:rPr>
+        <w:t>reference code distribution.</w:t>
+      </w:r>
+    </w:p>
+    <w:p>
+      <w:pPr>
+        <w:rPr>
+          <w:lang w:val="en-GB"/>
+        </w:rPr>
+      </w:pPr>
+      <w:r>
+        <w:rPr>
+          <w:lang w:val="en-GB"/>
+        </w:rPr>
+        <w:t>The “service-hok” folder contains the code and configuration for the version of the service that accepts holder-of-key tokens, and the “service-bearer” folder contains the code and configuration for the version of the service that accepts bearer-tokens.</w:t>
+      </w:r>
+    </w:p>
+    <w:p>
+      <w:pPr>
+        <w:rPr>
+          <w:lang w:val="en-GB"/>
+        </w:rPr>
+      </w:pPr>
+      <w:r>
+        <w:rPr>
+          <w:lang w:val="en-GB"/>
+        </w:rPr>
+        <w:t>The following chapters cover the steps necessary to build the holder-of-key version of the service, followed by a chapter that covers the set of modifications required to use bearer-tokens instead of holder-of-key tokens.</w:t>
       </w:r>
     </w:p>
     <w:p>
@@ -5261,12 +5445,12 @@
           <w:lang w:val="en-GB"/>
         </w:rPr>
       </w:pPr>
-      <w:bookmarkStart w:id="16" w:name="_Toc519590800"/>
-      <w:r>
-        <w:rPr>
-          <w:lang w:val="en-GB"/>
-        </w:rPr>
-        <w:t>Reference Code</w:t>
+      <w:bookmarkStart w:id="16" w:name="_Toc519590801"/>
+      <w:r>
+        <w:rPr>
+          <w:lang w:val="en-GB"/>
+        </w:rPr>
+        <w:t>Design Choices</w:t>
       </w:r>
       <w:bookmarkEnd w:id="16"/>
     </w:p>
@@ -5280,87 +5464,50 @@
         <w:rPr>
           <w:lang w:val="en-GB"/>
         </w:rPr>
-        <w:t xml:space="preserve">The code for the Hello World service is found in the </w:t>
-      </w:r>
-      <w:r>
-        <w:rPr>
-          <w:lang w:val="en-GB"/>
-        </w:rPr>
-        <w:t xml:space="preserve">two </w:t>
-      </w:r>
-      <w:r>
-        <w:rPr>
-          <w:lang w:val="en-GB"/>
-        </w:rPr>
-        <w:t>folder</w:t>
-      </w:r>
-      <w:r>
-        <w:rPr>
-          <w:lang w:val="en-GB"/>
-        </w:rPr>
-        <w:t>s</w:t>
-      </w:r>
-      <w:r>
-        <w:rPr>
-          <w:lang w:val="en-GB"/>
-        </w:rPr>
-        <w:t xml:space="preserve"> “service</w:t>
-      </w:r>
-      <w:r>
-        <w:rPr>
-          <w:lang w:val="en-GB"/>
-        </w:rPr>
-        <w:t>-hok</w:t>
-      </w:r>
-      <w:r>
-        <w:rPr>
-          <w:lang w:val="en-GB"/>
-        </w:rPr>
-        <w:t>”</w:t>
-      </w:r>
-      <w:r>
-        <w:rPr>
-          <w:lang w:val="en-GB"/>
-        </w:rPr>
-        <w:t xml:space="preserve"> and “service-bearer” found</w:t>
-      </w:r>
-      <w:r>
-        <w:rPr>
-          <w:lang w:val="en-GB"/>
-        </w:rPr>
-        <w:t xml:space="preserve"> in each of the profile folders in the </w:t>
-      </w:r>
-      <w:r>
-        <w:rPr>
-          <w:lang w:val="en-GB"/>
-        </w:rPr>
-        <w:t>reference code distribution.</w:t>
-      </w:r>
-    </w:p>
-    <w:p>
-      <w:pPr>
-        <w:rPr>
-          <w:lang w:val="en-GB"/>
-        </w:rPr>
-      </w:pPr>
-      <w:r>
-        <w:rPr>
-          <w:lang w:val="en-GB"/>
-        </w:rPr>
-        <w:t>The “service-hok” folder contains the code and configuration for the version of the service that accepts holder-of-key tokens, and the “service-bearer” folder contains the code and configuration for the version of the service that accepts bearer-tokens.</w:t>
-      </w:r>
-    </w:p>
-    <w:p>
-      <w:pPr>
-        <w:rPr>
-          <w:lang w:val="en-GB"/>
-        </w:rPr>
-      </w:pPr>
-      <w:r>
-        <w:rPr>
-          <w:lang w:val="en-GB"/>
-        </w:rPr>
-        <w:t>The following chapters covers the steps necessary to build the holder-of-key version of the service, followed by a chapter that covers the set of modifications required to use bearer-tokens instead of holder-of-key tokens.</w:t>
+        <w:t xml:space="preserve">In the reference source for the </w:t>
+      </w:r>
+      <w:r>
+        <w:rPr>
+          <w:lang w:val="en-GB"/>
+        </w:rPr>
+        <w:t>web service</w:t>
+      </w:r>
+      <w:r>
+        <w:rPr>
+          <w:lang w:val="en-GB"/>
+        </w:rPr>
+        <w:t xml:space="preserve">, a WSDL-first design approach has been chosen, as this is the recommended approach to building </w:t>
+      </w:r>
+      <w:r>
+        <w:rPr>
+          <w:lang w:val="en-GB"/>
+        </w:rPr>
+        <w:t>web service</w:t>
+      </w:r>
+      <w:r>
+        <w:rPr>
+          <w:lang w:val="en-GB"/>
+        </w:rPr>
+        <w:t xml:space="preserve">s using Apache CXF. </w:t>
+      </w:r>
+    </w:p>
+    <w:p>
+      <w:pPr>
+        <w:rPr>
+          <w:lang w:val="en-GB"/>
+        </w:rPr>
+      </w:pPr>
+      <w:r>
+        <w:rPr>
+          <w:lang w:val="en-GB"/>
+        </w:rPr>
+        <w:t>XML-based configuration has been chosen over code-based configuration, which ensures separation between code and configuration. Apache CXF depends on Spring for XML-based configuration</w:t>
+      </w:r>
+      <w:r>
+        <w:rPr>
+          <w:lang w:val="en-GB"/>
+        </w:rPr>
+        <w:t>.</w:t>
       </w:r>
     </w:p>
     <w:p>
@@ -5370,79 +5517,7 @@
           <w:lang w:val="en-GB"/>
         </w:rPr>
       </w:pPr>
-      <w:bookmarkStart w:id="17" w:name="_Toc519590801"/>
-      <w:r>
-        <w:rPr>
-          <w:lang w:val="en-GB"/>
-        </w:rPr>
-        <w:t>Design Choices</w:t>
-      </w:r>
-      <w:bookmarkEnd w:id="17"/>
-    </w:p>
-    <w:p>
-      <w:pPr>
-        <w:rPr>
-          <w:lang w:val="en-GB"/>
-        </w:rPr>
-      </w:pPr>
-      <w:r>
-        <w:rPr>
-          <w:lang w:val="en-GB"/>
-        </w:rPr>
-        <w:t xml:space="preserve">In the reference source for the </w:t>
-      </w:r>
-      <w:r>
-        <w:rPr>
-          <w:lang w:val="en-GB"/>
-        </w:rPr>
-        <w:t>web service</w:t>
-      </w:r>
-      <w:r>
-        <w:rPr>
-          <w:lang w:val="en-GB"/>
-        </w:rPr>
-        <w:t xml:space="preserve">, a WSDL-first design approach has been chosen, as this is the recommended approach to building </w:t>
-      </w:r>
-      <w:r>
-        <w:rPr>
-          <w:lang w:val="en-GB"/>
-        </w:rPr>
-        <w:t>web service</w:t>
-      </w:r>
-      <w:r>
-        <w:rPr>
-          <w:lang w:val="en-GB"/>
-        </w:rPr>
-        <w:t xml:space="preserve">s using Apache CXF. </w:t>
-      </w:r>
-    </w:p>
-    <w:p>
-      <w:pPr>
-        <w:rPr>
-          <w:lang w:val="en-GB"/>
-        </w:rPr>
-      </w:pPr>
-      <w:r>
-        <w:rPr>
-          <w:lang w:val="en-GB"/>
-        </w:rPr>
-        <w:t>XML-based configuration has been chosen over code-based configuration, which ensures separation between code and configuration. Apache CXF depends on Spring for XML-based configuration</w:t>
-      </w:r>
-      <w:r>
-        <w:rPr>
-          <w:lang w:val="en-GB"/>
-        </w:rPr>
-        <w:t>.</w:t>
-      </w:r>
-    </w:p>
-    <w:p>
-      <w:pPr>
-        <w:pStyle w:val="Heading2"/>
-        <w:rPr>
-          <w:lang w:val="en-GB"/>
-        </w:rPr>
-      </w:pPr>
-      <w:bookmarkStart w:id="18" w:name="_Toc519590802"/>
+      <w:bookmarkStart w:id="17" w:name="_Toc519590802"/>
       <w:r>
         <w:rPr>
           <w:lang w:val="en-GB"/>
@@ -5450,112 +5525,148 @@
         <w:lastRenderedPageBreak/>
         <w:t>Security Requirements</w:t>
       </w:r>
+      <w:bookmarkEnd w:id="17"/>
+    </w:p>
+    <w:p>
+      <w:pPr>
+        <w:rPr>
+          <w:lang w:val="en-GB"/>
+        </w:rPr>
+      </w:pPr>
+      <w:r>
+        <w:rPr>
+          <w:lang w:val="en-GB"/>
+        </w:rPr>
+        <w:t xml:space="preserve">The service must be configured to enforce validation of the client request according to </w:t>
+      </w:r>
+      <w:r>
+        <w:rPr>
+          <w:lang w:val="en-GB"/>
+        </w:rPr>
+        <w:t xml:space="preserve">the </w:t>
+      </w:r>
+      <w:r>
+        <w:rPr>
+          <w:lang w:val="en-GB"/>
+        </w:rPr>
+        <w:t>chosen security profile (e.g. OIO IDWS 1.1)</w:t>
+      </w:r>
+      <w:r>
+        <w:rPr>
+          <w:lang w:val="en-GB"/>
+        </w:rPr>
+        <w:t>.</w:t>
+      </w:r>
+    </w:p>
+    <w:p>
+      <w:pPr>
+        <w:rPr>
+          <w:lang w:val="en-GB"/>
+        </w:rPr>
+      </w:pPr>
+      <w:r>
+        <w:rPr>
+          <w:lang w:val="en-GB"/>
+        </w:rPr>
+        <w:t>Using Apache CXF this can be accomplished in two ways. The recommended way is to use WS-SecurityPolicy</w:t>
+      </w:r>
+      <w:r>
+        <w:rPr>
+          <w:lang w:val="en-GB"/>
+        </w:rPr>
+        <w:t xml:space="preserve"> [WS-SEC-POL]</w:t>
+      </w:r>
+      <w:r>
+        <w:rPr>
+          <w:lang w:val="en-GB"/>
+        </w:rPr>
+        <w:t>, and the alternate way is to use WSS4J Interceptors</w:t>
+      </w:r>
+      <w:r>
+        <w:rPr>
+          <w:lang w:val="en-GB"/>
+        </w:rPr>
+        <w:t xml:space="preserve">. We will use the recommended approach, </w:t>
+      </w:r>
+      <w:r>
+        <w:rPr>
+          <w:lang w:val="en-GB"/>
+        </w:rPr>
+        <w:t>and configure the service using</w:t>
+      </w:r>
+      <w:r>
+        <w:rPr>
+          <w:lang w:val="en-GB"/>
+        </w:rPr>
+        <w:t xml:space="preserve"> WS-SecurityPolicy.</w:t>
+      </w:r>
+    </w:p>
+    <w:p>
+      <w:pPr>
+        <w:rPr>
+          <w:lang w:val="en-GB"/>
+        </w:rPr>
+      </w:pPr>
+      <w:r>
+        <w:rPr>
+          <w:lang w:val="en-GB"/>
+        </w:rPr>
+        <w:t xml:space="preserve">The service must also be configured to trust </w:t>
+      </w:r>
+      <w:r>
+        <w:rPr>
+          <w:lang w:val="en-GB"/>
+        </w:rPr>
+        <w:t>a</w:t>
+      </w:r>
+      <w:r>
+        <w:rPr>
+          <w:lang w:val="en-GB"/>
+        </w:rPr>
+        <w:t>t least one</w:t>
+      </w:r>
+      <w:r>
+        <w:rPr>
+          <w:lang w:val="en-GB"/>
+        </w:rPr>
+        <w:t xml:space="preserve"> </w:t>
+      </w:r>
+      <w:r>
+        <w:rPr>
+          <w:lang w:val="en-GB"/>
+        </w:rPr>
+        <w:t>STS, which requires a keystore containing the STS certificate</w:t>
+      </w:r>
+      <w:r>
+        <w:rPr>
+          <w:lang w:val="en-GB"/>
+        </w:rPr>
+        <w:t>(s)</w:t>
+      </w:r>
+      <w:r>
+        <w:rPr>
+          <w:lang w:val="en-GB"/>
+        </w:rPr>
+        <w:t xml:space="preserve"> to be configured as a truststore.</w:t>
+      </w:r>
+    </w:p>
+    <w:p>
+      <w:pPr>
+        <w:pStyle w:val="Heading2"/>
+        <w:rPr>
+          <w:lang w:val="en-GB"/>
+        </w:rPr>
+      </w:pPr>
+      <w:bookmarkStart w:id="18" w:name="_Ref519585603"/>
+      <w:bookmarkStart w:id="19" w:name="_Toc519590803"/>
+      <w:r>
+        <w:rPr>
+          <w:lang w:val="en-GB"/>
+        </w:rPr>
+        <w:t>WS-SecurityPolicy Configuration</w:t>
+      </w:r>
       <w:bookmarkEnd w:id="18"/>
-    </w:p>
-    <w:p>
-      <w:pPr>
-        <w:rPr>
-          <w:lang w:val="en-GB"/>
-        </w:rPr>
-      </w:pPr>
-      <w:r>
-        <w:rPr>
-          <w:lang w:val="en-GB"/>
-        </w:rPr>
-        <w:t xml:space="preserve">The service must be configured to enforce validation of the client request according to </w:t>
-      </w:r>
-      <w:r>
-        <w:rPr>
-          <w:lang w:val="en-GB"/>
-        </w:rPr>
-        <w:t xml:space="preserve">the </w:t>
-      </w:r>
-      <w:r>
-        <w:rPr>
-          <w:lang w:val="en-GB"/>
-        </w:rPr>
-        <w:t>chosen security profile (e.g. OIO IDWS 1.1)</w:t>
-      </w:r>
-      <w:r>
-        <w:rPr>
-          <w:lang w:val="en-GB"/>
-        </w:rPr>
-        <w:t>.</w:t>
-      </w:r>
-    </w:p>
-    <w:p>
-      <w:pPr>
-        <w:rPr>
-          <w:lang w:val="en-GB"/>
-        </w:rPr>
-      </w:pPr>
-      <w:r>
-        <w:rPr>
-          <w:lang w:val="en-GB"/>
-        </w:rPr>
-        <w:t>Using Apache CXF this can be accomplished in two ways. The recommended way is to use WS-SecurityPolicy</w:t>
-      </w:r>
-      <w:r>
-        <w:rPr>
-          <w:lang w:val="en-GB"/>
-        </w:rPr>
-        <w:t xml:space="preserve"> [WS-SEC-POL]</w:t>
-      </w:r>
-      <w:r>
-        <w:rPr>
-          <w:lang w:val="en-GB"/>
-        </w:rPr>
-        <w:t>, and the alternate way is to use WSS4J Interceptors</w:t>
-      </w:r>
-      <w:r>
-        <w:rPr>
-          <w:lang w:val="en-GB"/>
-        </w:rPr>
-        <w:t xml:space="preserve">. We will use the recommended approach, </w:t>
-      </w:r>
-      <w:r>
-        <w:rPr>
-          <w:lang w:val="en-GB"/>
-        </w:rPr>
-        <w:t>and configure the service using</w:t>
-      </w:r>
-      <w:r>
-        <w:rPr>
-          <w:lang w:val="en-GB"/>
-        </w:rPr>
-        <w:t xml:space="preserve"> WS-SecurityPolicy.</w:t>
-      </w:r>
-    </w:p>
-    <w:p>
-      <w:pPr>
-        <w:rPr>
-          <w:lang w:val="en-GB"/>
-        </w:rPr>
-      </w:pPr>
-      <w:r>
-        <w:rPr>
-          <w:lang w:val="en-GB"/>
-        </w:rPr>
-        <w:t>The service must also be configured to trust the STS, which requires a keystore containing the STS certificate to be configured as a truststore.</w:t>
-      </w:r>
-    </w:p>
-    <w:p>
-      <w:pPr>
-        <w:pStyle w:val="Heading2"/>
-        <w:rPr>
-          <w:lang w:val="en-GB"/>
-        </w:rPr>
-      </w:pPr>
-      <w:bookmarkStart w:id="19" w:name="_Ref519585603"/>
-      <w:bookmarkStart w:id="20" w:name="_Toc519590803"/>
-      <w:r>
-        <w:rPr>
-          <w:lang w:val="en-GB"/>
-        </w:rPr>
-        <w:t>WS-SecurityPolicy Configuration</w:t>
-      </w:r>
       <w:bookmarkEnd w:id="19"/>
-      <w:bookmarkEnd w:id="20"/>
     </w:p>
     <w:p>
       <w:pPr>
@@ -5593,7 +5704,19 @@
         <w:rPr>
           <w:lang w:val="en-GB"/>
         </w:rPr>
-        <w:t>The security policy is split into three parts</w:t>
+        <w:t>A</w:t>
+      </w:r>
+      <w:r>
+        <w:rPr>
+          <w:lang w:val="en-GB"/>
+        </w:rPr>
+        <w:t xml:space="preserve"> </w:t>
+      </w:r>
+      <w:r>
+        <w:rPr>
+          <w:lang w:val="en-GB"/>
+        </w:rPr>
+        <w:t>security policy is split into three parts</w:t>
       </w:r>
     </w:p>
     <w:p>
@@ -5669,7 +5792,7 @@
           <w:lang w:val="en-GB"/>
         </w:rPr>
       </w:pPr>
-      <w:bookmarkStart w:id="21" w:name="_Toc519590804"/>
+      <w:bookmarkStart w:id="20" w:name="_Toc519590804"/>
       <w:r>
         <w:rPr>
           <w:lang w:val="en-GB"/>
@@ -5682,7 +5805,7 @@
         </w:rPr>
         <w:t>olicy</w:t>
       </w:r>
-      <w:bookmarkEnd w:id="21"/>
+      <w:bookmarkEnd w:id="20"/>
     </w:p>
     <w:p>
       <w:pPr>
@@ -5788,7 +5911,19 @@
         <w:rPr>
           <w:lang w:val="en-GB"/>
         </w:rPr>
-        <w:t xml:space="preserve">If we look at the policies used in the reference code, it contains these three </w:t>
+        <w:t xml:space="preserve">If we look at the policies used in the reference code, </w:t>
+      </w:r>
+      <w:r>
+        <w:rPr>
+          <w:lang w:val="en-GB"/>
+        </w:rPr>
+        <w:t>they</w:t>
+      </w:r>
+      <w:r>
+        <w:rPr>
+          <w:lang w:val="en-GB"/>
+        </w:rPr>
+        <w:t xml:space="preserve"> contain these three </w:t>
       </w:r>
       <w:r>
         <w:rPr>
@@ -6056,13 +6191,13 @@
         <w:rPr>
           <w:lang w:val="en-GB"/>
         </w:rPr>
-        <w:t xml:space="preserve"> WS-Addressing, </w:t>
-      </w:r>
-      <w:r>
-        <w:rPr>
-          <w:lang w:val="en-GB"/>
-        </w:rPr>
-        <w:t>and should be set on profiles that require WS-Addressing (and can be set on profiles that does not explicitly prohibits WS-Addressing). Setting this will require the WSC to send WS-</w:t>
+        <w:t xml:space="preserve"> WS-Addressing </w:t>
+      </w:r>
+      <w:r>
+        <w:rPr>
+          <w:lang w:val="en-GB"/>
+        </w:rPr>
+        <w:t>and should be set on profiles that require WS-Addressing (and can be set on profiles that do not explicitly prohibit WS-Addressing). Setting this will require the WSC to send WS-</w:t>
       </w:r>
       <w:r>
         <w:rPr>
@@ -6074,7 +6209,19 @@
         <w:rPr>
           <w:lang w:val="en-GB"/>
         </w:rPr>
-        <w:t>in any request send to the WSP.</w:t>
+        <w:t>in any request sen</w:t>
+      </w:r>
+      <w:r>
+        <w:rPr>
+          <w:lang w:val="en-GB"/>
+        </w:rPr>
+        <w:t>t</w:t>
+      </w:r>
+      <w:r>
+        <w:rPr>
+          <w:lang w:val="en-GB"/>
+        </w:rPr>
+        <w:t xml:space="preserve"> to the WSP.</w:t>
       </w:r>
     </w:p>
     <w:p>
@@ -6094,7 +6241,19 @@
         <w:rPr>
           <w:lang w:val="en-GB"/>
         </w:rPr>
-        <w:t>specifies the request/response tokens (the asymmetric secrets) to be used by the WSC and WSP, as well as a series of configuration settings that applies to this usage.</w:t>
+        <w:t>specifies the request/response tokens (the asymmetric secrets) to be used by the WSC and WSP, as well as a series of configuration settings that appl</w:t>
+      </w:r>
+      <w:r>
+        <w:rPr>
+          <w:lang w:val="en-GB"/>
+        </w:rPr>
+        <w:t>y</w:t>
+      </w:r>
+      <w:r>
+        <w:rPr>
+          <w:lang w:val="en-GB"/>
+        </w:rPr>
+        <w:t xml:space="preserve"> to this usage.</w:t>
       </w:r>
     </w:p>
     <w:p>
@@ -6561,13 +6720,19 @@
         <w:rPr>
           <w:lang w:val="en-GB"/>
         </w:rPr>
-        <w:t xml:space="preserve">The InitiatorToken and RecipientToken elements </w:t>
-      </w:r>
-      <w:r>
-        <w:rPr>
-          <w:lang w:val="en-GB"/>
-        </w:rPr>
-        <w:t>specifices</w:t>
+        <w:t xml:space="preserve">The InitiatorToken and RecipientToken element </w:t>
+      </w:r>
+      <w:r>
+        <w:rPr>
+          <w:lang w:val="en-GB"/>
+        </w:rPr>
+        <w:t>specif</w:t>
+      </w:r>
+      <w:r>
+        <w:rPr>
+          <w:lang w:val="en-GB"/>
+        </w:rPr>
+        <w:t>y</w:t>
       </w:r>
       <w:r>
         <w:rPr>
@@ -6603,7 +6768,32 @@
         <w:rPr>
           <w:lang w:val="en-GB"/>
         </w:rPr>
-        <w:t xml:space="preserve"> Note that the term “token” covers both actual SAML tokens as well as certificates. The elements also specify whether the WSC/WSP should just use the token, or the token must also be included in the message send to the other party.</w:t>
+        <w:t xml:space="preserve"> The InitiatorToken specifies the type of key-material used for request signature and response encryption, and similarly, the RecipientToken element specify the type of key-material used for response signature and request encryption.</w:t>
+      </w:r>
+    </w:p>
+    <w:p>
+      <w:pPr>
+        <w:rPr>
+          <w:lang w:val="en-GB"/>
+        </w:rPr>
+      </w:pPr>
+      <w:r>
+        <w:rPr>
+          <w:lang w:val="en-GB"/>
+        </w:rPr>
+        <w:t>Note that the term “token” covers both actual SAML tokens as well as certificates. The elements also specify whether the WSC/WSP should just use the token, or the token must also be included in the message sen</w:t>
+      </w:r>
+      <w:r>
+        <w:rPr>
+          <w:lang w:val="en-GB"/>
+        </w:rPr>
+        <w:t>t</w:t>
+      </w:r>
+      <w:r>
+        <w:rPr>
+          <w:lang w:val="en-GB"/>
+        </w:rPr>
+        <w:t xml:space="preserve"> to the other party.</w:t>
       </w:r>
     </w:p>
     <w:p>
@@ -6743,6 +6933,12 @@
         </w:rPr>
         <w:t>, requires that the Token Protection rules are followed by the WSC and WSP.</w:t>
       </w:r>
+      <w:r>
+        <w:rPr>
+          <w:lang w:val="en-GB"/>
+        </w:rPr>
+        <w:t xml:space="preserve"> The Token Protection rules states that any token used for generating signatures, must also be covered by the generated signature.</w:t>
+      </w:r>
     </w:p>
     <w:p>
       <w:pPr>
@@ -6912,7 +7108,15 @@
         <w:rPr>
           <w:lang w:val="en-GB"/>
         </w:rPr>
-        <w:t>Note that either a SignedSupportingToken or SupportingToken section can be used. SupportingToken(s) can be used in the Bearer case, otherwise a SignedSupportingToken is used. This section can be used to specify KeyType, TokenType and other attributes for the supporting token.</w:t>
+        <w:t>Note that either a SignedSupportingToken or SupportingToken section can be used. SupportingToken(s) can be used in the Bearer case, otherwise a SignedSupportingToken is used. This section can be used to specify KeyType, TokenTy</w:t>
+      </w:r>
+      <w:bookmarkStart w:id="21" w:name="_GoBack"/>
+      <w:bookmarkEnd w:id="21"/>
+      <w:r>
+        <w:rPr>
+          <w:lang w:val="en-GB"/>
+        </w:rPr>
+        <w:t>pe and other attributes for the supporting token.</w:t>
       </w:r>
     </w:p>
     <w:p>
@@ -6927,6 +7131,7 @@
         <w:rPr>
           <w:lang w:val="en-GB"/>
         </w:rPr>
+        <w:lastRenderedPageBreak/>
         <w:t>The I</w:t>
       </w:r>
       <w:r>
@@ -6959,7 +7164,31 @@
         <w:rPr>
           <w:lang w:val="en-GB"/>
         </w:rPr>
-        <w:t>The input policy specifies which parts of the request generated by the WSC must be and which must be encrypted. The policy can reference specific headers as well as the body element, and specify individual rules for each header, as well as the body element.</w:t>
+        <w:t xml:space="preserve">The input policy specifies which parts of the request generated by the WSC must be </w:t>
+      </w:r>
+      <w:r>
+        <w:rPr>
+          <w:lang w:val="en-GB"/>
+        </w:rPr>
+        <w:t xml:space="preserve">signed </w:t>
+      </w:r>
+      <w:r>
+        <w:rPr>
+          <w:lang w:val="en-GB"/>
+        </w:rPr>
+        <w:t xml:space="preserve">and which must be encrypted. The policy can reference specific headers as well as the body element, and specify individual rules for each header, as well as </w:t>
+      </w:r>
+      <w:r>
+        <w:rPr>
+          <w:lang w:val="en-GB"/>
+        </w:rPr>
+        <w:t xml:space="preserve">for </w:t>
+      </w:r>
+      <w:r>
+        <w:rPr>
+          <w:lang w:val="en-GB"/>
+        </w:rPr>
+        <w:t>the body element.</w:t>
       </w:r>
     </w:p>
     <w:p>
@@ -6974,18 +7203,23 @@
         </w:rPr>
         <w:t>In the WSDL, the input policy can then be applied to the individual operations as needed</w:t>
       </w:r>
-    </w:p>
-    <w:p>
-      <w:pPr>
-        <w:rPr>
-          <w:lang w:val="en-GB"/>
-        </w:rPr>
-      </w:pPr>
-      <w:r>
-        <w:rPr>
-          <w:lang w:val="en-GB"/>
-        </w:rPr>
-        <w:lastRenderedPageBreak/>
+      <w:r>
+        <w:rPr>
+          <w:lang w:val="en-GB"/>
+        </w:rPr>
+        <w:t>.</w:t>
+      </w:r>
+    </w:p>
+    <w:p>
+      <w:pPr>
+        <w:rPr>
+          <w:lang w:val="en-GB"/>
+        </w:rPr>
+      </w:pPr>
+      <w:r>
+        <w:rPr>
+          <w:lang w:val="en-GB"/>
+        </w:rPr>
         <w:t>The basic structure of the input policy contains a SignedParts and an EncryptedParts element, each indicating which elements should be signed or encrypted,</w:t>
       </w:r>
     </w:p>
@@ -7138,7 +7372,7 @@
         <w:rPr>
           <w:lang w:val="en-GB"/>
         </w:rPr>
-        <w:t>The different policies implemented in the reference code, each have rules regarding which fields are to be signed and which (if any) that needs to be encrypted.</w:t>
+        <w:t>The different policies implemented in the reference code each have rules regarding which fields are to be signed and which (if any) that need to be encrypted.</w:t>
       </w:r>
     </w:p>
     <w:p>
@@ -7220,7 +7454,55 @@
         <w:rPr>
           <w:lang w:val="en-GB"/>
         </w:rPr>
-        <w:t xml:space="preserve"> own certificate and corresponding key and another containing only the certificate of the STS. The latter is referred to as a truststore.</w:t>
+        <w:t xml:space="preserve"> own certificate and corresponding </w:t>
+      </w:r>
+      <w:r>
+        <w:rPr>
+          <w:lang w:val="en-GB"/>
+        </w:rPr>
+        <w:t xml:space="preserve">private </w:t>
+      </w:r>
+      <w:r>
+        <w:rPr>
+          <w:lang w:val="en-GB"/>
+        </w:rPr>
+        <w:t>key and another containing only the certificate</w:t>
+      </w:r>
+      <w:r>
+        <w:rPr>
+          <w:lang w:val="en-GB"/>
+        </w:rPr>
+        <w:t>(s)</w:t>
+      </w:r>
+      <w:r>
+        <w:rPr>
+          <w:lang w:val="en-GB"/>
+        </w:rPr>
+        <w:t xml:space="preserve"> of the</w:t>
+      </w:r>
+      <w:r>
+        <w:rPr>
+          <w:lang w:val="en-GB"/>
+        </w:rPr>
+        <w:t xml:space="preserve"> trusted</w:t>
+      </w:r>
+      <w:r>
+        <w:rPr>
+          <w:lang w:val="en-GB"/>
+        </w:rPr>
+        <w:t xml:space="preserve"> STS</w:t>
+      </w:r>
+      <w:r>
+        <w:rPr>
+          <w:lang w:val="en-GB"/>
+        </w:rPr>
+        <w:t>s</w:t>
+      </w:r>
+      <w:r>
+        <w:rPr>
+          <w:lang w:val="en-GB"/>
+        </w:rPr>
+        <w:t>. The latter is referred to as a truststore.</w:t>
       </w:r>
     </w:p>
     <w:p>
@@ -7667,7 +7949,7 @@
         <w:rPr>
           <w:lang w:val="en-GB"/>
         </w:rPr>
-        <w:t>CXF must know about this property file, so it should be referenced from the main CXF configuration file – in the WSP this is called cxf-servlet.xml, and is found under the webapp/WEB-INF folder.</w:t>
+        <w:t>CXF must know about this property file, so it should be referenced from the main CXF configuration file – in the WSP this is called cxf-servlet.xml and is found under the webapp/WEB-INF folder.</w:t>
       </w:r>
     </w:p>
     <w:p>
@@ -8059,6 +8341,7 @@
           <w:szCs w:val="20"/>
           <w:lang w:val="en-GB"/>
         </w:rPr>
+        <w:lastRenderedPageBreak/>
         <w:t xml:space="preserve">               </w:t>
       </w:r>
       <w:r>
@@ -8206,20 +8489,19 @@
         <w:rPr>
           <w:lang w:val="en-GB"/>
         </w:rPr>
-        <w:t xml:space="preserve"> sole purpose is to supply the password to the server keystore. The </w:t>
-      </w:r>
-      <w:r>
-        <w:rPr>
-          <w:lang w:val="en-GB"/>
-        </w:rPr>
-        <w:lastRenderedPageBreak/>
-        <w:t>Apache CXF framework uses the keystore in various places, and sometimes it looks up the password directly in the property file, and other times it requires that the password is suppl</w:t>
+        <w:t xml:space="preserve"> sole purpose is to supply the password to the server keystore. The Apache CXF framework uses the keystore in various places, and sometimes it looks up the password directly in the property file, and other times it requires that the password is suppl</w:t>
       </w:r>
       <w:r>
         <w:rPr>
           <w:lang w:val="en-GB"/>
         </w:rPr>
         <w:t>ied through a callback handler.</w:t>
+      </w:r>
+      <w:r>
+        <w:rPr>
+          <w:lang w:val="en-GB"/>
+        </w:rPr>
+        <w:t xml:space="preserve"> Hence the keystore password needs to be supplied both in the property file and the callback handler.</w:t>
       </w:r>
     </w:p>
     <w:p>
@@ -9534,7 +9816,19 @@
         <w:rPr>
           <w:lang w:val="en-GB"/>
         </w:rPr>
-        <w:t>Once the property file and callback handler has been implemented, and the XML configuration updated, no further configuration is needed to ensure Apache CXF has access to the keystores.</w:t>
+        <w:t>Once the property file and callback handler ha</w:t>
+      </w:r>
+      <w:r>
+        <w:rPr>
+          <w:lang w:val="en-GB"/>
+        </w:rPr>
+        <w:t>ve</w:t>
+      </w:r>
+      <w:r>
+        <w:rPr>
+          <w:lang w:val="en-GB"/>
+        </w:rPr>
+        <w:t xml:space="preserve"> been implemented, and the XML configuration updated, no further configuration is needed to ensure Apache CXF has access to the keystores.</w:t>
       </w:r>
     </w:p>
     <w:p>
@@ -9637,7 +9931,19 @@
         <w:rPr>
           <w:lang w:val="en-GB"/>
         </w:rPr>
-        <w:t>Some profiles might require specific SOAP headers to be send by the WSC to the WSP, and if these headers contain information that needs to be parsed (or they simply have a mustUnderstand=”1” attribute set), then custom handlers must be implemented to deal with this.</w:t>
+        <w:t>Some profiles might require specific SOAP headers to be sen</w:t>
+      </w:r>
+      <w:r>
+        <w:rPr>
+          <w:lang w:val="en-GB"/>
+        </w:rPr>
+        <w:t>t</w:t>
+      </w:r>
+      <w:r>
+        <w:rPr>
+          <w:lang w:val="en-GB"/>
+        </w:rPr>
+        <w:t xml:space="preserve"> by the WSC to the WSP, and if these headers contain information that needs to be parsed (or they simply have a mustUnderstand=”1” attribute set), then custom handlers must be implemented to deal with this.</w:t>
       </w:r>
     </w:p>
     <w:p>
@@ -9669,7 +9975,32 @@
         <w:rPr>
           <w:lang w:val="en-GB"/>
         </w:rPr>
-        <w:t>The example below flags the Framework header as a header it understands.</w:t>
+        <w:lastRenderedPageBreak/>
+        <w:t>The example below flags the Framework header</w:t>
+      </w:r>
+      <w:r>
+        <w:rPr>
+          <w:lang w:val="en-GB"/>
+        </w:rPr>
+        <w:t xml:space="preserve"> from the Liberty Basic SOAP </w:t>
+      </w:r>
+      <w:r>
+        <w:rPr>
+          <w:lang w:val="en-GB"/>
+        </w:rPr>
+        <w:t xml:space="preserve">Binding </w:t>
+      </w:r>
+      <w:r>
+        <w:rPr>
+          <w:lang w:val="en-GB"/>
+        </w:rPr>
+        <w:t>profile</w:t>
+      </w:r>
+      <w:r>
+        <w:rPr>
+          <w:lang w:val="en-GB"/>
+        </w:rPr>
+        <w:t xml:space="preserve"> as a header it understands.</w:t>
       </w:r>
     </w:p>
     <w:p>
@@ -10116,7 +10447,6 @@
           <w:szCs w:val="20"/>
           <w:lang w:val="en-US"/>
         </w:rPr>
-        <w:lastRenderedPageBreak/>
         <w:t xml:space="preserve">    </w:t>
       </w:r>
       <w:r>
@@ -12908,7 +13238,6 @@
           <w:szCs w:val="20"/>
           <w:lang w:val="en-GB"/>
         </w:rPr>
-        <w:lastRenderedPageBreak/>
         <w:t xml:space="preserve">    </w:t>
       </w:r>
     </w:p>
@@ -15349,6 +15678,7 @@
           <w:szCs w:val="20"/>
           <w:lang w:val="en-GB"/>
         </w:rPr>
+        <w:lastRenderedPageBreak/>
         <w:t>&lt;/cxf:bus&gt;</w:t>
       </w:r>
     </w:p>
@@ -15587,7 +15917,6 @@
         <w:rPr>
           <w:lang w:val="en-GB"/>
         </w:rPr>
-        <w:lastRenderedPageBreak/>
         <w:t>What CXF will not do, is look in the attributes of the token, and make authorization decision based on these attributes.</w:t>
       </w:r>
     </w:p>
@@ -16784,7 +17113,19 @@
         <w:rPr>
           <w:lang w:val="en-GB"/>
         </w:rPr>
-        <w:t>The second class is a very simple servlet filter, which sole purpose is to ensure that the above ThreadLocal holder is cleared once the request has been processed. It is shown below for completeness</w:t>
+        <w:t>The second class is a very simple servlet filter, wh</w:t>
+      </w:r>
+      <w:r>
+        <w:rPr>
+          <w:lang w:val="en-GB"/>
+        </w:rPr>
+        <w:t>ose</w:t>
+      </w:r>
+      <w:r>
+        <w:rPr>
+          <w:lang w:val="en-GB"/>
+        </w:rPr>
+        <w:t xml:space="preserve"> sole purpose is to ensure that the above ThreadLocal holder is cleared once the request has been processed. It is shown below for completeness</w:t>
       </w:r>
       <w:r>
         <w:rPr>
@@ -16823,6 +17164,7 @@
           <w:szCs w:val="20"/>
           <w:lang w:val="en-GB"/>
         </w:rPr>
+        <w:lastRenderedPageBreak/>
         <w:t>public</w:t>
       </w:r>
       <w:r>
@@ -17447,7 +17789,6 @@
           <w:szCs w:val="20"/>
           <w:lang w:val="en-GB"/>
         </w:rPr>
-        <w:lastRenderedPageBreak/>
         <w:t xml:space="preserve">        </w:t>
       </w:r>
       <w:r>
@@ -18061,7 +18402,31 @@
         <w:rPr>
           <w:lang w:val="en-GB"/>
         </w:rPr>
-        <w:t xml:space="preserve"> application. As the reference source code is packaged as a WAR file, this is done in the web.xml file in the ordinary way. The relevant parts of the web.xml file is shown below for completeness</w:t>
+        <w:t xml:space="preserve"> application. As the reference source code is packaged as a WAR file, this is done in the web.xml file in the ordinary way. The relevant parts of the web.xml file </w:t>
+      </w:r>
+      <w:r>
+        <w:rPr>
+          <w:lang w:val="en-GB"/>
+        </w:rPr>
+        <w:t>are</w:t>
+      </w:r>
+      <w:r>
+        <w:rPr>
+          <w:lang w:val="en-GB"/>
+        </w:rPr>
+        <w:t xml:space="preserve"> </w:t>
+      </w:r>
+      <w:r>
+        <w:rPr>
+          <w:lang w:val="en-GB"/>
+        </w:rPr>
+        <w:t>shown below for completeness</w:t>
+      </w:r>
+      <w:r>
+        <w:rPr>
+          <w:lang w:val="en-GB"/>
+        </w:rPr>
+        <w:t>.</w:t>
       </w:r>
     </w:p>
     <w:p>
@@ -19543,6 +19908,7 @@
           <w:szCs w:val="20"/>
           <w:lang w:val="en-GB"/>
         </w:rPr>
+        <w:lastRenderedPageBreak/>
         <w:t xml:space="preserve">            </w:t>
       </w:r>
       <w:r>
@@ -20471,7 +20837,6 @@
           <w:szCs w:val="20"/>
           <w:lang w:val="en-GB"/>
         </w:rPr>
-        <w:lastRenderedPageBreak/>
         <w:t xml:space="preserve">                            </w:t>
       </w:r>
       <w:r>
@@ -22159,7 +22524,19 @@
         <w:rPr>
           <w:lang w:val="en-GB"/>
         </w:rPr>
-        <w:t>s is done in the cxf-servlet.xml configuration file. The relevant parts of the configuration file is shown below</w:t>
+        <w:t xml:space="preserve">s is done in the cxf-servlet.xml configuration file. The relevant parts of the configuration file </w:t>
+      </w:r>
+      <w:r>
+        <w:rPr>
+          <w:lang w:val="en-GB"/>
+        </w:rPr>
+        <w:t>are</w:t>
+      </w:r>
+      <w:r>
+        <w:rPr>
+          <w:lang w:val="en-GB"/>
+        </w:rPr>
+        <w:t xml:space="preserve"> shown below</w:t>
       </w:r>
     </w:p>
     <w:p>
@@ -22525,7 +22902,19 @@
         <w:rPr>
           <w:lang w:val="en-GB"/>
         </w:rPr>
-        <w:t>At any given point in the WSP code, the PriviligeHolders get() method can be used to access the stored information about the WSC.</w:t>
+        <w:t xml:space="preserve">At any given point in the WSP code, the PriviligeHolders get() method can </w:t>
+      </w:r>
+      <w:r>
+        <w:rPr>
+          <w:lang w:val="en-GB"/>
+        </w:rPr>
+        <w:t xml:space="preserve">then </w:t>
+      </w:r>
+      <w:r>
+        <w:rPr>
+          <w:lang w:val="en-GB"/>
+        </w:rPr>
+        <w:t>be used to access the stored information about the WSC.</w:t>
       </w:r>
     </w:p>
     <w:p>
@@ -22540,6 +22929,7 @@
         <w:rPr>
           <w:lang w:val="en-GB"/>
         </w:rPr>
+        <w:lastRenderedPageBreak/>
         <w:t>Additional C</w:t>
       </w:r>
       <w:r>
@@ -22596,7 +22986,25 @@
         <w:rPr>
           <w:lang w:val="en-GB"/>
         </w:rPr>
-        <w:t>need to configure Apache CXF to accept that the token issued by the STS is not BSP 1.</w:t>
+        <w:t xml:space="preserve">need to configure Apache CXF to accept that the token issued by the STS is not </w:t>
+      </w:r>
+      <w:r>
+        <w:rPr>
+          <w:lang w:val="en-GB"/>
+        </w:rPr>
+        <w:t>Basic Security Profile (BSP)</w:t>
+      </w:r>
+      <w:r>
+        <w:rPr>
+          <w:lang w:val="en-GB"/>
+        </w:rPr>
+        <w:t xml:space="preserve"> </w:t>
+      </w:r>
+      <w:r>
+        <w:rPr>
+          <w:lang w:val="en-GB"/>
+        </w:rPr>
+        <w:t>1.</w:t>
       </w:r>
       <w:r>
         <w:rPr>
@@ -22649,14 +23057,31 @@
         <w:rPr>
           <w:lang w:val="en-GB"/>
         </w:rPr>
-        <w:t>The token issued by the STS contains an element, called the Audience, that tells which service this token is intended for (an EntityId value). This element must be validated, to en</w:t>
-      </w:r>
-      <w:r>
-        <w:rPr>
-          <w:lang w:val="en-GB"/>
-        </w:rPr>
-        <w:lastRenderedPageBreak/>
-        <w:t>sure that the client (or some other party) is not using a token intended for another service. By default the Apache CXF framework will validate the value found in the token against the hostname that the service is deployed on as well as the QName of the service. As this is not always the EntityId that the service is registered under, the reference code contains code that adds an additional EntityId to the list that the tokens Audience is validated against.</w:t>
+        <w:t>The token issued by the STS contains an element, called the Audience, that tells which service this token is intended for (an EntityId value). This element must be validated, to ensure that the client (or some other party) is not using a token intended for another service. By default</w:t>
+      </w:r>
+      <w:r>
+        <w:rPr>
+          <w:lang w:val="en-GB"/>
+        </w:rPr>
+        <w:t>,</w:t>
+      </w:r>
+      <w:r>
+        <w:rPr>
+          <w:lang w:val="en-GB"/>
+        </w:rPr>
+        <w:t xml:space="preserve"> the Apache CXF framework will validate the value found in the token against the hostname that the service is deployed on as well as the QName of the service. As this is not always the EntityId that the service is registered under, the reference code contains code that adds an additional EntityId to the list that the token</w:t>
+      </w:r>
+      <w:r>
+        <w:rPr>
+          <w:lang w:val="en-GB"/>
+        </w:rPr>
+        <w:t>’</w:t>
+      </w:r>
+      <w:r>
+        <w:rPr>
+          <w:lang w:val="en-GB"/>
+        </w:rPr>
+        <w:t>s Audience is validated against.</w:t>
       </w:r>
     </w:p>
     <w:p>
@@ -22709,6 +23134,12 @@
           <w:lang w:val="en-GB"/>
         </w:rPr>
         <w:t xml:space="preserve"> to be used, then the code below could be used to create such a list</w:t>
+      </w:r>
+      <w:r>
+        <w:rPr>
+          <w:lang w:val="en-GB"/>
+        </w:rPr>
+        <w:t>.</w:t>
       </w:r>
     </w:p>
     <w:p>
@@ -23872,13 +24303,61 @@
         <w:rPr>
           <w:lang w:val="en-GB"/>
         </w:rPr>
-        <w:t xml:space="preserve">By default the Apache CXF framework will not accept messages that are older than 5 minutes, </w:t>
-      </w:r>
-      <w:r>
-        <w:rPr>
-          <w:lang w:val="en-GB"/>
-        </w:rPr>
-        <w:t>but if a different time period is required, this can be configured in cxf-servlet.xml by setting the following property (the value is seconds, so 300 = 5 minutes)</w:t>
+        <w:t>By default</w:t>
+      </w:r>
+      <w:r>
+        <w:rPr>
+          <w:lang w:val="en-GB"/>
+        </w:rPr>
+        <w:t>,</w:t>
+      </w:r>
+      <w:r>
+        <w:rPr>
+          <w:lang w:val="en-GB"/>
+        </w:rPr>
+        <w:t xml:space="preserve"> the Apache CXF framework will not accept messages that are older than 5 minutes, </w:t>
+      </w:r>
+      <w:r>
+        <w:rPr>
+          <w:lang w:val="en-GB"/>
+        </w:rPr>
+        <w:t xml:space="preserve">but if a different time period is required, this can be configured in </w:t>
+      </w:r>
+      <w:r>
+        <w:rPr>
+          <w:lang w:val="en-GB"/>
+        </w:rPr>
+        <w:t xml:space="preserve">the </w:t>
+      </w:r>
+      <w:r>
+        <w:rPr>
+          <w:lang w:val="en-GB"/>
+        </w:rPr>
+        <w:t xml:space="preserve">cxf-servlet.xml </w:t>
+      </w:r>
+      <w:r>
+        <w:rPr>
+          <w:lang w:val="en-GB"/>
+        </w:rPr>
+        <w:t xml:space="preserve">configuration file </w:t>
+      </w:r>
+      <w:r>
+        <w:rPr>
+          <w:lang w:val="en-GB"/>
+        </w:rPr>
+        <w:t xml:space="preserve">by setting the following property (the value is </w:t>
+      </w:r>
+      <w:r>
+        <w:rPr>
+          <w:lang w:val="en-GB"/>
+        </w:rPr>
+        <w:t xml:space="preserve">in </w:t>
+      </w:r>
+      <w:r>
+        <w:rPr>
+          <w:lang w:val="en-GB"/>
+        </w:rPr>
+        <w:t>seconds, so 300 = 5 minutes)</w:t>
       </w:r>
     </w:p>
     <w:p>
@@ -23923,6 +24402,7 @@
           <w:szCs w:val="20"/>
           <w:lang w:val="en-GB"/>
         </w:rPr>
+        <w:lastRenderedPageBreak/>
         <w:t xml:space="preserve">    </w:t>
       </w:r>
       <w:r>
@@ -24296,6 +24776,12 @@
         </w:rPr>
         <w:t>.xml configuration file, and the relevant settings are shown below</w:t>
       </w:r>
+      <w:r>
+        <w:rPr>
+          <w:lang w:val="en-GB"/>
+        </w:rPr>
+        <w:t>.</w:t>
+      </w:r>
     </w:p>
     <w:p>
       <w:pPr>
@@ -24324,7 +24810,6 @@
           <w:szCs w:val="20"/>
           <w:lang w:val="en-GB"/>
         </w:rPr>
-        <w:lastRenderedPageBreak/>
         <w:t xml:space="preserve">    </w:t>
       </w:r>
       <w:r>
@@ -24643,7 +25128,56 @@
         <w:rPr>
           <w:lang w:val="en-GB"/>
         </w:rPr>
-        <w:t xml:space="preserve">When implementing bearer token WSPs, a choice must be made with regards to the WS-SecurityPolicy – must the WSC still sign (and potentially encrypt) the message, or is the </w:t>
+        <w:t>The implementation notes above all cover the case for implementing a WSP that accepts holder-of-key tokens, but the changes require</w:t>
+      </w:r>
+      <w:r>
+        <w:rPr>
+          <w:lang w:val="en-GB"/>
+        </w:rPr>
+        <w:t>d</w:t>
+      </w:r>
+      <w:r>
+        <w:rPr>
+          <w:lang w:val="en-GB"/>
+        </w:rPr>
+        <w:t xml:space="preserve"> to accept bearer tokens are minimal and are covered in this section.</w:t>
+      </w:r>
+    </w:p>
+    <w:p>
+      <w:pPr>
+        <w:rPr>
+          <w:lang w:val="en-GB"/>
+        </w:rPr>
+      </w:pPr>
+      <w:r>
+        <w:rPr>
+          <w:lang w:val="en-GB"/>
+        </w:rPr>
+        <w:t>Before making the changes, consider whether</w:t>
+      </w:r>
+      <w:r>
+        <w:rPr>
+          <w:lang w:val="en-GB"/>
+        </w:rPr>
+        <w:t xml:space="preserve"> the WSC </w:t>
+      </w:r>
+      <w:r>
+        <w:rPr>
+          <w:lang w:val="en-GB"/>
+        </w:rPr>
+        <w:t xml:space="preserve">should </w:t>
+      </w:r>
+      <w:r>
+        <w:rPr>
+          <w:lang w:val="en-GB"/>
+        </w:rPr>
+        <w:t>s</w:t>
+      </w:r>
+      <w:r>
+        <w:rPr>
+          <w:lang w:val="en-GB"/>
+        </w:rPr>
+        <w:t xml:space="preserve">till sign the message, or is the </w:t>
       </w:r>
       <w:r>
         <w:rPr>
@@ -24651,31 +25185,109 @@
         </w:rPr>
         <w:t>bearer token enough on its own?</w:t>
       </w:r>
-    </w:p>
-    <w:p>
-      <w:pPr>
-        <w:rPr>
-          <w:lang w:val="en-GB"/>
-        </w:rPr>
-      </w:pPr>
-      <w:r>
-        <w:rPr>
-          <w:lang w:val="en-GB"/>
-        </w:rPr>
-        <w:t>This depends on the profile, and in the Liberty Basic SOAP Binding profile, the bearer token alone is not enough – the WSC must still sign the message, and supply its certificate as a token in the message being send.</w:t>
-      </w:r>
-    </w:p>
-    <w:p>
-      <w:pPr>
-        <w:rPr>
-          <w:lang w:val="en-GB"/>
-        </w:rPr>
-      </w:pPr>
-      <w:r>
-        <w:rPr>
-          <w:lang w:val="en-GB"/>
-        </w:rPr>
-        <w:t>The modifications required for this change are as follows</w:t>
+      <w:r>
+        <w:rPr>
+          <w:lang w:val="en-GB"/>
+        </w:rPr>
+        <w:t xml:space="preserve"> The WSC can still sign the message (allowing for message integrity and non-repudiation), but the supplied token is not used in the </w:t>
+      </w:r>
+      <w:r>
+        <w:rPr>
+          <w:lang w:val="en-GB"/>
+        </w:rPr>
+        <w:t xml:space="preserve">signature </w:t>
+      </w:r>
+      <w:r>
+        <w:rPr>
+          <w:lang w:val="en-GB"/>
+        </w:rPr>
+        <w:t>validation process, so the identity supplied by the token is not associated with the signature validation process (which is considered a feature in some cases).</w:t>
+      </w:r>
+    </w:p>
+    <w:p>
+      <w:pPr>
+        <w:rPr>
+          <w:lang w:val="en-GB"/>
+        </w:rPr>
+      </w:pPr>
+      <w:r>
+        <w:rPr>
+          <w:lang w:val="en-GB"/>
+        </w:rPr>
+        <w:t xml:space="preserve">This </w:t>
+      </w:r>
+      <w:r>
+        <w:rPr>
+          <w:lang w:val="en-GB"/>
+        </w:rPr>
+        <w:t xml:space="preserve">choice </w:t>
+      </w:r>
+      <w:r>
+        <w:rPr>
+          <w:lang w:val="en-GB"/>
+        </w:rPr>
+        <w:t xml:space="preserve">depends on the </w:t>
+      </w:r>
+      <w:r>
+        <w:rPr>
+          <w:lang w:val="en-GB"/>
+        </w:rPr>
+        <w:t xml:space="preserve">implementation </w:t>
+      </w:r>
+      <w:r>
+        <w:rPr>
+          <w:lang w:val="en-GB"/>
+        </w:rPr>
+        <w:t xml:space="preserve">profile, and </w:t>
+      </w:r>
+      <w:r>
+        <w:rPr>
+          <w:lang w:val="en-GB"/>
+        </w:rPr>
+        <w:t>for instance</w:t>
+      </w:r>
+      <w:r>
+        <w:rPr>
+          <w:lang w:val="en-GB"/>
+        </w:rPr>
+        <w:t xml:space="preserve"> the Liberty Basic SOAP Binding profile</w:t>
+      </w:r>
+      <w:r>
+        <w:rPr>
+          <w:lang w:val="en-GB"/>
+        </w:rPr>
+        <w:t xml:space="preserve"> requires a signature when using bearer tokens</w:t>
+      </w:r>
+      <w:r>
+        <w:rPr>
+          <w:lang w:val="en-GB"/>
+        </w:rPr>
+        <w:t>.</w:t>
+      </w:r>
+    </w:p>
+    <w:p>
+      <w:pPr>
+        <w:rPr>
+          <w:lang w:val="en-GB"/>
+        </w:rPr>
+      </w:pPr>
+      <w:r>
+        <w:rPr>
+          <w:lang w:val="en-GB"/>
+        </w:rPr>
+        <w:t>Assuming the previous steps in this chapter ha</w:t>
+      </w:r>
+      <w:r>
+        <w:rPr>
+          <w:lang w:val="en-GB"/>
+        </w:rPr>
+        <w:t>ve</w:t>
+      </w:r>
+      <w:r>
+        <w:rPr>
+          <w:lang w:val="en-GB"/>
+        </w:rPr>
+        <w:t xml:space="preserve"> been implemented, the following modifications are required to implement bearer tokens.</w:t>
       </w:r>
     </w:p>
     <w:p>
@@ -24728,7 +25340,19 @@
         <w:rPr>
           <w:lang w:val="en-GB"/>
         </w:rPr>
-        <w:t xml:space="preserve"> only supplies a bearer-token, we need to ensure that the client supplies its certificate, this is done by changing this section of the WSDL file</w:t>
+        <w:t xml:space="preserve"> only supplies a bearer-token, we need to ensure that the client supplies its certificate</w:t>
+      </w:r>
+      <w:r>
+        <w:rPr>
+          <w:lang w:val="en-GB"/>
+        </w:rPr>
+        <w:t xml:space="preserve"> (if the message needs to be signed, or the response needs to be encrypted)</w:t>
+      </w:r>
+      <w:r>
+        <w:rPr>
+          <w:lang w:val="en-GB"/>
+        </w:rPr>
+        <w:t>, this is done by changing this section of the WSDL file</w:t>
       </w:r>
     </w:p>
     <w:p>
@@ -25905,7 +26529,6 @@
           <w:szCs w:val="20"/>
           <w:lang w:val="en-US"/>
         </w:rPr>
-        <w:lastRenderedPageBreak/>
         <w:t xml:space="preserve">                    &lt;sp:WssSamlV20Token11 /&gt;</w:t>
       </w:r>
     </w:p>
@@ -26017,6 +26640,7 @@
           <w:color w:val="000000"/>
           <w:sz w:val="16"/>
           <w:szCs w:val="20"/>
+          <w:lang w:val="en-US"/>
         </w:rPr>
       </w:pPr>
       <w:r>
@@ -26037,6 +26661,7 @@
           <w:color w:val="0000FF"/>
           <w:sz w:val="16"/>
           <w:szCs w:val="20"/>
+          <w:lang w:val="en-US"/>
         </w:rPr>
         <w:t>&lt;/wsp:Policy&gt;</w:t>
       </w:r>
@@ -26051,6 +26676,7 @@
         <w:rPr>
           <w:rFonts w:ascii="Times New Roman" w:hAnsi="Times New Roman"/>
           <w:sz w:val="20"/>
+          <w:lang w:val="en-US"/>
         </w:rPr>
       </w:pPr>
       <w:r>
@@ -26061,6 +26687,7 @@
           <w:color w:val="000000"/>
           <w:sz w:val="16"/>
           <w:szCs w:val="20"/>
+          <w:lang w:val="en-US"/>
         </w:rPr>
         <w:t xml:space="preserve">    </w:t>
       </w:r>
@@ -26070,6 +26697,7 @@
           <w:color w:val="0000FF"/>
           <w:sz w:val="16"/>
           <w:szCs w:val="20"/>
+          <w:lang w:val="en-US"/>
         </w:rPr>
         <w:t>&lt;/sp:SignedSupportingTokens&gt;</w:t>
       </w:r>
@@ -26100,7 +26728,7 @@
         <w:rPr>
           <w:lang w:val="en-GB"/>
         </w:rPr>
-        <w:t>If the WS-SecurityPolicy requires that the WSC message is signed, the WSP must have some way of validating this signature. The bearer token (unlike the holder-of-key token) does not contain any information about the WSCs certificate, so trust must be established either by adding the WSCs certificate to the WSP truststore, or adding one (or more) CA certificates to the WSP truststore – allowing a WSC to use any certificate issued by one of these CAs.</w:t>
+        <w:t>If the WS-SecurityPolicy requires that the WSC message is signed, the WSP must have some way of validating this signature. The bearer token (unlike the holder-of-key token) does not contain any information about the WSCs certificate, so trust must be established either by adding the WSCs certificate to the WSP truststore or adding one (or more) CA certificates to the WSP truststore – allowing a WSC to use any certificate issued by one of these CAs.</w:t>
       </w:r>
     </w:p>
     <w:p>
@@ -26133,7 +26761,19 @@
         <w:rPr>
           <w:lang w:val="en-GB"/>
         </w:rPr>
-        <w:t>By default a service using the Apache CXF framework is decently secured, but depending on the deployment methods used, some of the default settings used by Apache CXF should probably be tweaked.</w:t>
+        <w:t>By default</w:t>
+      </w:r>
+      <w:r>
+        <w:rPr>
+          <w:lang w:val="en-GB"/>
+        </w:rPr>
+        <w:t>,</w:t>
+      </w:r>
+      <w:r>
+        <w:rPr>
+          <w:lang w:val="en-GB"/>
+        </w:rPr>
+        <w:t xml:space="preserve"> a service using the Apache CXF framework is decently secured, but depending on the deployment methods used, some of the default settings used by Apache CXF should probably be tweaked.</w:t>
       </w:r>
     </w:p>
     <w:p>
@@ -26162,7 +26802,19 @@
         <w:rPr>
           <w:lang w:val="en-GB"/>
         </w:rPr>
-        <w:t xml:space="preserve">The default setting for Apache CXF is to use a memory cache (EHCache) to detect replayed messages. In a deployment scenario </w:t>
+        <w:t>The default setting for Apache CXF is to use a memory cache (EHCache) to detect replayed messages. In a deployment scenario</w:t>
+      </w:r>
+      <w:r>
+        <w:rPr>
+          <w:lang w:val="en-GB"/>
+        </w:rPr>
+        <w:t>,</w:t>
+      </w:r>
+      <w:r>
+        <w:rPr>
+          <w:lang w:val="en-GB"/>
+        </w:rPr>
+        <w:t xml:space="preserve"> </w:t>
       </w:r>
       <w:r>
         <w:rPr>
@@ -26180,7 +26832,19 @@
         <w:rPr>
           <w:lang w:val="en-GB"/>
         </w:rPr>
-        <w:t>would only detect repays against the same server instance. The following configuration key is used to configure the implementation class for the cache</w:t>
+        <w:t>would only detect rep</w:t>
+      </w:r>
+      <w:r>
+        <w:rPr>
+          <w:lang w:val="en-GB"/>
+        </w:rPr>
+        <w:t>l</w:t>
+      </w:r>
+      <w:r>
+        <w:rPr>
+          <w:lang w:val="en-GB"/>
+        </w:rPr>
+        <w:t>ays against the same server instance. The following configuration key is used to configure the implementation class for the cache</w:t>
       </w:r>
     </w:p>
     <w:p>
@@ -26225,7 +26889,21 @@
         <w:rPr>
           <w:lang w:val="en-GB"/>
         </w:rPr>
-        <w:t>This document does not cover how to implement a caching strategy to detect replays, but it is something one should consider when in a multi-server deployment scenario.</w:t>
+        <w:t>and can be used to supply a different cache implementation.</w:t>
+      </w:r>
+    </w:p>
+    <w:p>
+      <w:pPr>
+        <w:rPr>
+          <w:lang w:val="en-GB"/>
+        </w:rPr>
+      </w:pPr>
+      <w:r>
+        <w:rPr>
+          <w:lang w:val="en-GB"/>
+        </w:rPr>
+        <w:lastRenderedPageBreak/>
+        <w:t>This document does not cover how to implement a caching strategy to detect replays, but it is something one should consider in a multi-server deployment scenario.</w:t>
       </w:r>
     </w:p>
     <w:p>
@@ -26369,7 +27047,7 @@
         <w:rPr>
           <w:lang w:val="en-GB"/>
         </w:rPr>
-        <w:t>, which is used for further requests. This session has a lower overhead than validating the token on each request, but comes with the cost of an increased overhead on the first request.</w:t>
+        <w:t>, which is used for further requests. This session has a lower overhead than validating the token on each request but comes with the cost of an increased overhead on the first request.</w:t>
       </w:r>
     </w:p>
     <w:p>
@@ -26517,7 +27195,31 @@
         <w:rPr>
           <w:lang w:val="en-GB"/>
         </w:rPr>
-        <w:t>The reference code for the different security profiles, implement many different scenarios, where the steps required to build a WSC differs slightly depending on the scenario.</w:t>
+        <w:t>The reference code for the different security profiles implement</w:t>
+      </w:r>
+      <w:r>
+        <w:rPr>
+          <w:lang w:val="en-GB"/>
+        </w:rPr>
+        <w:t>s</w:t>
+      </w:r>
+      <w:r>
+        <w:rPr>
+          <w:lang w:val="en-GB"/>
+        </w:rPr>
+        <w:t xml:space="preserve"> many different scenarios, where the steps required to build a WSC slightly </w:t>
+      </w:r>
+      <w:r>
+        <w:rPr>
+          <w:lang w:val="en-GB"/>
+        </w:rPr>
+        <w:t xml:space="preserve">differ </w:t>
+      </w:r>
+      <w:r>
+        <w:rPr>
+          <w:lang w:val="en-GB"/>
+        </w:rPr>
+        <w:t>depending on the scenario.</w:t>
       </w:r>
     </w:p>
     <w:p>
@@ -26728,7 +27430,7 @@
         <w:rPr>
           <w:lang w:val="en-GB"/>
         </w:rPr>
-        <w:t>, and configure this as a truststore in Apache CXF.</w:t>
+        <w:t xml:space="preserve"> and configure this as a truststore in Apache CXF.</w:t>
       </w:r>
     </w:p>
     <w:p>
@@ -26824,7 +27526,7 @@
         <w:rPr>
           <w:lang w:val="en-GB"/>
         </w:rPr>
-        <w:t xml:space="preserve"> would present WSDLs that contains the wsp:Policy sections that are needed by Apache CXF. As this is not always the case, the following two sections will outline how to modify the STS and </w:t>
+        <w:t xml:space="preserve"> would present WSDLs that contain the wsp:Policy sections that are needed by Apache CXF. As this is not always the case, the following two sections will outline how to modify the STS and </w:t>
       </w:r>
       <w:r>
         <w:rPr>
@@ -26932,20 +27634,56 @@
         <w:rPr>
           <w:lang w:val="en-GB"/>
         </w:rPr>
+        <w:t>The reference code contains a WSDL file for an STS, which can be used as a starting point. The security policy in the WSDL should match the requirement</w:t>
+      </w:r>
+      <w:r>
+        <w:rPr>
+          <w:lang w:val="en-GB"/>
+        </w:rPr>
+        <w:t>s</w:t>
+      </w:r>
+      <w:r>
+        <w:rPr>
+          <w:lang w:val="en-GB"/>
+        </w:rPr>
+        <w:t xml:space="preserve"> set by the STS that the WSC needs to call to get a token</w:t>
+      </w:r>
+      <w:r>
+        <w:rPr>
+          <w:lang w:val="en-GB"/>
+        </w:rPr>
+        <w:t>.</w:t>
+      </w:r>
+      <w:r>
+        <w:rPr>
+          <w:lang w:val="en-GB"/>
+        </w:rPr>
+        <w:t xml:space="preserve"> </w:t>
+      </w:r>
+      <w:r>
+        <w:rPr>
+          <w:lang w:val="en-GB"/>
+        </w:rPr>
+        <w:t>F</w:t>
+      </w:r>
+      <w:r>
+        <w:rPr>
+          <w:lang w:val="en-GB"/>
+        </w:rPr>
+        <w:t>or this information, reference the STSs documentation.</w:t>
+      </w:r>
+    </w:p>
+    <w:p>
+      <w:pPr>
+        <w:rPr>
+          <w:lang w:val="en-GB"/>
+        </w:rPr>
+      </w:pPr>
+      <w:r>
+        <w:rPr>
+          <w:lang w:val="en-GB"/>
+        </w:rPr>
         <w:lastRenderedPageBreak/>
-        <w:t>The reference code contains a WSDL file for an STS, which can be used as a starting point. The security policy in the WSDL should match the requirement set by the STS that the WSC needs to call to get a token, for this information, reference the STSs documentation.</w:t>
-      </w:r>
-    </w:p>
-    <w:p>
-      <w:pPr>
-        <w:rPr>
-          <w:lang w:val="en-GB"/>
-        </w:rPr>
-      </w:pPr>
-      <w:r>
-        <w:rPr>
-          <w:lang w:val="en-GB"/>
-        </w:rPr>
         <w:t>Once the required policy is</w:t>
       </w:r>
       <w:r>
@@ -26964,7 +27702,7 @@
         <w:rPr>
           <w:lang w:val="en-GB"/>
         </w:rPr>
-        <w:t>place, the Apache CXF framework will be able to create a valid RequestSecurityToken request towards the STS, a</w:t>
+        <w:t>place, the Apache CXF framework will be able to create a valid RequestSecurityToken request towards the STS a</w:t>
       </w:r>
       <w:r>
         <w:rPr>
@@ -27090,7 +27828,31 @@
         <w:rPr>
           <w:lang w:val="en-GB"/>
         </w:rPr>
-        <w:t xml:space="preserve"> must be configured with 2 keystores. The first keystore contains the clients certificate and corresponding private key. The second keystore is a truststore, containing the public certificate of the STS as well as the </w:t>
+        <w:t xml:space="preserve"> must be configured with </w:t>
+      </w:r>
+      <w:r>
+        <w:rPr>
+          <w:lang w:val="en-GB"/>
+        </w:rPr>
+        <w:t>two</w:t>
+      </w:r>
+      <w:r>
+        <w:rPr>
+          <w:lang w:val="en-GB"/>
+        </w:rPr>
+        <w:t xml:space="preserve"> keystores. The first keystore contains the client</w:t>
+      </w:r>
+      <w:r>
+        <w:rPr>
+          <w:lang w:val="en-GB"/>
+        </w:rPr>
+        <w:t>’</w:t>
+      </w:r>
+      <w:r>
+        <w:rPr>
+          <w:lang w:val="en-GB"/>
+        </w:rPr>
+        <w:t xml:space="preserve">s certificate and corresponding private key. The second keystore is a truststore, containing the public certificate of the STS as well as the </w:t>
       </w:r>
       <w:r>
         <w:rPr>
@@ -27146,13 +27908,49 @@
         <w:rPr>
           <w:lang w:val="en-GB"/>
         </w:rPr>
-        <w:t xml:space="preserve">Note that it is also possible to have a truststore that contains CA certificates that are trusted. For instance, the trust.jks keystore could just contain the OCES CA certificate, and trust would then be established to all OCES </w:t>
-      </w:r>
-      <w:r>
-        <w:rPr>
-          <w:lang w:val="en-GB"/>
-        </w:rPr>
-        <w:t>certificates issued by that CA.</w:t>
+        <w:t>Note that it is also possible to have a truststore that contains CA certificates that are trusted. For instance, the trust.jks keystore could just contain OCES CA certificate</w:t>
+      </w:r>
+      <w:r>
+        <w:rPr>
+          <w:lang w:val="en-GB"/>
+        </w:rPr>
+        <w:t>s</w:t>
+      </w:r>
+      <w:r>
+        <w:rPr>
+          <w:lang w:val="en-GB"/>
+        </w:rPr>
+        <w:t xml:space="preserve">, and trust would then be established to all OCES </w:t>
+      </w:r>
+      <w:r>
+        <w:rPr>
+          <w:lang w:val="en-GB"/>
+        </w:rPr>
+        <w:t>certificates issued by th</w:t>
+      </w:r>
+      <w:r>
+        <w:rPr>
+          <w:lang w:val="en-GB"/>
+        </w:rPr>
+        <w:t>ese</w:t>
+      </w:r>
+      <w:r>
+        <w:rPr>
+          <w:lang w:val="en-GB"/>
+        </w:rPr>
+        <w:t xml:space="preserve"> CA</w:t>
+      </w:r>
+      <w:r>
+        <w:rPr>
+          <w:lang w:val="en-GB"/>
+        </w:rPr>
+        <w:t>s</w:t>
+      </w:r>
+      <w:r>
+        <w:rPr>
+          <w:lang w:val="en-GB"/>
+        </w:rPr>
+        <w:t>.</w:t>
       </w:r>
     </w:p>
     <w:p>
@@ -27177,6 +27975,12 @@
         <w:rPr>
           <w:lang w:val="en-GB"/>
         </w:rPr>
+        <w:t xml:space="preserve"> and STS</w:t>
+      </w:r>
+      <w:r>
+        <w:rPr>
+          <w:lang w:val="en-GB"/>
+        </w:rPr>
         <w:t xml:space="preserve"> that the </w:t>
       </w:r>
       <w:r>
@@ -27214,7 +28018,31 @@
         <w:rPr>
           <w:lang w:val="en-GB"/>
         </w:rPr>
-        <w:t xml:space="preserve">As mentioned in the previous chapter, Apache CXF sometimes use the password configured in the properties file, and sometimes it requires a callback handler to give it the password. In the reference code, a class </w:t>
+        <w:t>As mentioned in the previous chapter, Apache CXF sometimes use</w:t>
+      </w:r>
+      <w:r>
+        <w:rPr>
+          <w:lang w:val="en-GB"/>
+        </w:rPr>
+        <w:t>s</w:t>
+      </w:r>
+      <w:r>
+        <w:rPr>
+          <w:lang w:val="en-GB"/>
+        </w:rPr>
+        <w:t xml:space="preserve"> the password configured in the properties file, and sometimes requires a callback handler to give it the password. In the reference code, a </w:t>
+      </w:r>
+      <w:r>
+        <w:rPr>
+          <w:lang w:val="en-GB"/>
+        </w:rPr>
+        <w:t xml:space="preserve">callback </w:t>
+      </w:r>
+      <w:r>
+        <w:rPr>
+          <w:lang w:val="en-GB"/>
+        </w:rPr>
+        <w:t xml:space="preserve">class </w:t>
       </w:r>
       <w:r>
         <w:rPr>
@@ -27251,7 +28079,19 @@
         <w:rPr>
           <w:lang w:val="en-GB"/>
         </w:rPr>
-        <w:t>xml, and the relevant parts for configuring keystores is shown below</w:t>
+        <w:t xml:space="preserve">xml, and the relevant parts for configuring keystores </w:t>
+      </w:r>
+      <w:r>
+        <w:rPr>
+          <w:lang w:val="en-GB"/>
+        </w:rPr>
+        <w:t>are</w:t>
+      </w:r>
+      <w:r>
+        <w:rPr>
+          <w:lang w:val="en-GB"/>
+        </w:rPr>
+        <w:t xml:space="preserve"> shown below</w:t>
       </w:r>
     </w:p>
     <w:p>
@@ -27918,46 +28758,58 @@
         <w:rPr>
           <w:lang w:val="en-GB"/>
         </w:rPr>
+        <w:t xml:space="preserve">Note that the above section of the configuration file only deals </w:t>
+      </w:r>
+      <w:r>
+        <w:rPr>
+          <w:lang w:val="en-GB"/>
+        </w:rPr>
+        <w:t xml:space="preserve">with </w:t>
+      </w:r>
+      <w:r>
+        <w:rPr>
+          <w:lang w:val="en-GB"/>
+        </w:rPr>
+        <w:t xml:space="preserve">communication </w:t>
+      </w:r>
+      <w:r>
+        <w:rPr>
+          <w:lang w:val="en-GB"/>
+        </w:rPr>
+        <w:t>with</w:t>
+      </w:r>
+      <w:r>
+        <w:rPr>
+          <w:lang w:val="en-GB"/>
+        </w:rPr>
+        <w:t xml:space="preserve"> the </w:t>
+      </w:r>
+      <w:r>
+        <w:rPr>
+          <w:lang w:val="en-GB"/>
+        </w:rPr>
+        <w:t>WSP.</w:t>
+      </w:r>
+      <w:r>
+        <w:rPr>
+          <w:lang w:val="en-GB"/>
+        </w:rPr>
+        <w:t xml:space="preserve"> The configuration for communicating with the STS (including keystore configuration) is covered below</w:t>
+      </w:r>
+    </w:p>
+    <w:p>
+      <w:pPr>
+        <w:pStyle w:val="Heading2"/>
+        <w:rPr>
+          <w:lang w:val="en-GB"/>
+        </w:rPr>
+      </w:pPr>
+      <w:bookmarkStart w:id="49" w:name="_Toc519590829"/>
+      <w:r>
+        <w:rPr>
+          <w:lang w:val="en-GB"/>
+        </w:rPr>
         <w:lastRenderedPageBreak/>
-        <w:t xml:space="preserve">Note that the above section of the configuration file only deals communication </w:t>
-      </w:r>
-      <w:r>
-        <w:rPr>
-          <w:lang w:val="en-GB"/>
-        </w:rPr>
-        <w:t>with</w:t>
-      </w:r>
-      <w:r>
-        <w:rPr>
-          <w:lang w:val="en-GB"/>
-        </w:rPr>
-        <w:t xml:space="preserve"> the </w:t>
-      </w:r>
-      <w:r>
-        <w:rPr>
-          <w:lang w:val="en-GB"/>
-        </w:rPr>
-        <w:t>WSP.</w:t>
-      </w:r>
-      <w:r>
-        <w:rPr>
-          <w:lang w:val="en-GB"/>
-        </w:rPr>
-        <w:t xml:space="preserve"> The configuration for communicating with the STS (including keystore configuration) is covered below</w:t>
-      </w:r>
-    </w:p>
-    <w:p>
-      <w:pPr>
-        <w:pStyle w:val="Heading2"/>
-        <w:rPr>
-          <w:lang w:val="en-GB"/>
-        </w:rPr>
-      </w:pPr>
-      <w:bookmarkStart w:id="49" w:name="_Toc519590829"/>
-      <w:r>
-        <w:rPr>
-          <w:lang w:val="en-GB"/>
-        </w:rPr>
         <w:t>The STSClient Configuration and Implementation</w:t>
       </w:r>
       <w:bookmarkEnd w:id="49"/>
@@ -29956,7 +30808,13 @@
         <w:rPr>
           <w:lang w:val="en-GB"/>
         </w:rPr>
-        <w:t>, and is an example on how to customize the STS</w:t>
+        <w:t xml:space="preserve"> and is an example on how to customize the STS</w:t>
+      </w:r>
+      <w:r>
+        <w:rPr>
+          <w:lang w:val="en-GB"/>
+        </w:rPr>
+        <w:t xml:space="preserve"> client</w:t>
       </w:r>
       <w:r>
         <w:rPr>
@@ -30035,7 +30893,6 @@
           <w:szCs w:val="20"/>
           <w:lang w:val="en-GB"/>
         </w:rPr>
-        <w:lastRenderedPageBreak/>
         <w:t>&lt;jaxws:client&gt;</w:t>
       </w:r>
     </w:p>
@@ -30290,6 +31147,7 @@
           <w:szCs w:val="20"/>
           <w:lang w:val="en-GB"/>
         </w:rPr>
+        <w:lastRenderedPageBreak/>
         <w:t xml:space="preserve">        </w:t>
       </w:r>
       <w:r>
@@ -32817,7 +33675,19 @@
         <w:rPr>
           <w:lang w:val="en-GB"/>
         </w:rPr>
-        <w:t>As with the WSP, specific SOAP headers might be required in the request, and it might be required to understand specific SOAP headers in the response.</w:t>
+        <w:t xml:space="preserve">As with the WSP, specific SOAP headers might be required in the request, and </w:t>
+      </w:r>
+      <w:r>
+        <w:rPr>
+          <w:lang w:val="en-GB"/>
+        </w:rPr>
+        <w:t xml:space="preserve">the WSC </w:t>
+      </w:r>
+      <w:r>
+        <w:rPr>
+          <w:lang w:val="en-GB"/>
+        </w:rPr>
+        <w:t>might be required to understand specific SOAP headers in the response.</w:t>
       </w:r>
     </w:p>
     <w:p>
@@ -32886,7 +33756,6 @@
         <w:rPr>
           <w:lang w:val="en-GB"/>
         </w:rPr>
-        <w:lastRenderedPageBreak/>
         <w:t>Additional Configuration of Apache CXF</w:t>
       </w:r>
       <w:bookmarkEnd w:id="51"/>
@@ -32959,6 +33828,7 @@
           <w:szCs w:val="20"/>
           <w:lang w:val="en-GB"/>
         </w:rPr>
+        <w:lastRenderedPageBreak/>
         <w:t xml:space="preserve">    </w:t>
       </w:r>
       <w:r>
@@ -33304,7 +34174,19 @@
         <w:rPr>
           <w:lang w:val="en-GB"/>
         </w:rPr>
-        <w:t>By default the Apache CXF framework will cache the token issued by the STS, and reuse it when calling the service for which the token was issued. The</w:t>
+        <w:t>By default</w:t>
+      </w:r>
+      <w:r>
+        <w:rPr>
+          <w:lang w:val="en-GB"/>
+        </w:rPr>
+        <w:t>,</w:t>
+      </w:r>
+      <w:r>
+        <w:rPr>
+          <w:lang w:val="en-GB"/>
+        </w:rPr>
+        <w:t xml:space="preserve"> the Apache CXF framework will cache the token issued by the STS and reuse it when calling the service for which the token was issued. The</w:t>
       </w:r>
       <w:r>
         <w:rPr>
@@ -33319,8 +34201,17 @@
           <w:lang w:val="en-GB"/>
         </w:rPr>
       </w:pPr>
-      <w:r>
-        <w:rPr>
+    </w:p>
+    <w:p>
+      <w:pPr>
+        <w:rPr>
+          <w:rFonts w:ascii="Courier New" w:hAnsi="Courier New" w:cs="Courier New"/>
+          <w:lang w:val="en-GB"/>
+        </w:rPr>
+      </w:pPr>
+      <w:r>
+        <w:rPr>
+          <w:rFonts w:ascii="Courier New" w:hAnsi="Courier New" w:cs="Courier New"/>
           <w:lang w:val="en-GB"/>
         </w:rPr>
         <w:t>org.apache.cxf.ws.security.tokenstore.TokenStore</w:t>
@@ -33332,6 +34223,13 @@
           <w:lang w:val="en-GB"/>
         </w:rPr>
       </w:pPr>
+    </w:p>
+    <w:p>
+      <w:pPr>
+        <w:rPr>
+          <w:lang w:val="en-GB"/>
+        </w:rPr>
+      </w:pPr>
       <w:r>
         <w:rPr>
           <w:lang w:val="en-GB"/>
@@ -33373,7 +34271,19 @@
         <w:rPr>
           <w:lang w:val="en-GB"/>
         </w:rPr>
-        <w:t>rform 2 calls to t</w:t>
+        <w:t xml:space="preserve">rform </w:t>
+      </w:r>
+      <w:r>
+        <w:rPr>
+          <w:lang w:val="en-GB"/>
+        </w:rPr>
+        <w:t>two</w:t>
+      </w:r>
+      <w:r>
+        <w:rPr>
+          <w:lang w:val="en-GB"/>
+        </w:rPr>
+        <w:t xml:space="preserve"> calls to t</w:t>
       </w:r>
       <w:r>
         <w:rPr>
@@ -33397,7 +34307,19 @@
         <w:rPr>
           <w:lang w:val="en-GB"/>
         </w:rPr>
-        <w:t>the 2nd call to the WSP</w:t>
+        <w:t xml:space="preserve">the </w:t>
+      </w:r>
+      <w:r>
+        <w:rPr>
+          <w:lang w:val="en-GB"/>
+        </w:rPr>
+        <w:t>seco</w:t>
+      </w:r>
+      <w:r>
+        <w:rPr>
+          <w:lang w:val="en-GB"/>
+        </w:rPr>
+        <w:t>nd call to the WSP</w:t>
       </w:r>
       <w:r>
         <w:rPr>
@@ -33484,16 +34406,12 @@
       <w:pPr>
         <w:rPr>
           <w:rFonts w:ascii="Courier New" w:hAnsi="Courier New" w:cs="Courier New"/>
-          <w:sz w:val="20"/>
-          <w:szCs w:val="20"/>
-          <w:lang w:val="en-GB"/>
-        </w:rPr>
-      </w:pPr>
-      <w:r>
-        <w:rPr>
-          <w:rFonts w:ascii="Courier New" w:hAnsi="Courier New" w:cs="Courier New"/>
-          <w:sz w:val="20"/>
-          <w:szCs w:val="20"/>
+          <w:lang w:val="en-GB"/>
+        </w:rPr>
+      </w:pPr>
+      <w:r>
+        <w:rPr>
+          <w:rFonts w:ascii="Courier New" w:hAnsi="Courier New" w:cs="Courier New"/>
           <w:lang w:val="en-GB"/>
         </w:rPr>
         <w:t>java.security.InvalidKeyException: Illegal key size</w:t>
@@ -33614,7 +34532,7 @@
         <w:rPr>
           <w:lang w:val="en-GB"/>
         </w:rPr>
-        <w:t>This document has covered the steps needed to take an existing Apache CXF based WSP, and secure it so WSCs must present a valid token from a trusted STS.</w:t>
+        <w:t>This document has covered the steps needed to take an existing Apache CXF based WSP and secure it so WSCs must present a valid token from a trusted STS.</w:t>
       </w:r>
     </w:p>
     <w:p>
@@ -34133,8 +35051,8 @@
       <w:tblLook w:val="01E0" w:firstRow="1" w:lastRow="1" w:firstColumn="1" w:lastColumn="1" w:noHBand="0" w:noVBand="0"/>
     </w:tblPr>
     <w:tblGrid>
-      <w:gridCol w:w="7088"/>
-      <w:gridCol w:w="1449"/>
+      <w:gridCol w:w="6969"/>
+      <w:gridCol w:w="1428"/>
     </w:tblGrid>
     <w:tr>
       <w:tc>
@@ -39791,7 +40709,7 @@
 </file>
 
 <file path=customXml/itemProps1.xml><?xml version="1.0" encoding="utf-8"?>
-<ds:datastoreItem xmlns:ds="http://schemas.openxmlformats.org/officeDocument/2006/customXml" ds:itemID="{095D183B-5A2D-4EBE-AED9-57151E3E05AE}">
+<ds:datastoreItem xmlns:ds="http://schemas.openxmlformats.org/officeDocument/2006/customXml" ds:itemID="{C5FAF5E7-782F-4763-9B30-15758E83054A}">
   <ds:schemaRefs>
     <ds:schemaRef ds:uri="http://schemas.openxmlformats.org/officeDocument/2006/bibliography"/>
   </ds:schemaRefs>

</xml_diff>